<commit_message>
Add on click audio
</commit_message>
<xml_diff>
--- a/Report Resources/Developer Guide.docx
+++ b/Report Resources/Developer Guide.docx
@@ -14,7 +14,6 @@
           <w:bCs/>
         </w:rPr>
       </w:pPr>
-      <w:proofErr w:type="spellStart"/>
       <w:r>
         <w:rPr>
           <w:b/>
@@ -22,7 +21,6 @@
         </w:rPr>
         <w:t>GridModel</w:t>
       </w:r>
-      <w:proofErr w:type="spellEnd"/>
     </w:p>
     <w:p>
       <w:pPr>
@@ -36,11 +34,9 @@
           <w:bCs/>
         </w:rPr>
       </w:pPr>
-      <w:proofErr w:type="spellStart"/>
       <w:r>
         <w:t>GenerateGrid</w:t>
       </w:r>
-      <w:proofErr w:type="spellEnd"/>
     </w:p>
     <w:p>
       <w:pPr>
@@ -102,11 +98,9 @@
           <w:bCs/>
         </w:rPr>
       </w:pPr>
-      <w:proofErr w:type="spellStart"/>
       <w:r>
         <w:t>numberOfDuplicate</w:t>
       </w:r>
-      <w:proofErr w:type="spellEnd"/>
     </w:p>
     <w:p>
       <w:pPr>
@@ -153,13 +147,8 @@
         </w:rPr>
       </w:pPr>
       <w:r>
-        <w:t xml:space="preserve">Check duplicate in just </w:t>
-      </w:r>
-      <w:proofErr w:type="spellStart"/>
-      <w:r>
-        <w:t>subgrid</w:t>
-      </w:r>
-      <w:proofErr w:type="spellEnd"/>
+        <w:t>Check duplicate in just subgrid</w:t>
+      </w:r>
     </w:p>
     <w:p>
       <w:pPr>
@@ -205,11 +194,9 @@
           <w:bCs/>
         </w:rPr>
       </w:pPr>
-      <w:proofErr w:type="spellStart"/>
       <w:r>
         <w:t>gameFinished</w:t>
       </w:r>
-      <w:proofErr w:type="spellEnd"/>
     </w:p>
     <w:p>
       <w:pPr>
@@ -224,13 +211,8 @@
         </w:rPr>
       </w:pPr>
       <w:r>
-        <w:t xml:space="preserve">Check game matching at one </w:t>
-      </w:r>
-      <w:proofErr w:type="spellStart"/>
-      <w:r>
-        <w:t>subgrid</w:t>
-      </w:r>
-      <w:proofErr w:type="spellEnd"/>
+        <w:t>Check game matching at one subgrid</w:t>
+      </w:r>
     </w:p>
     <w:p>
       <w:pPr>
@@ -262,6 +244,56 @@
       </w:pPr>
       <w:r>
         <w:t>Check game matching one column</w:t>
+      </w:r>
+    </w:p>
+    <w:p>
+      <w:pPr>
+        <w:tabs>
+          <w:tab w:val="left" w:pos="924"/>
+        </w:tabs>
+      </w:pPr>
+      <w:r>
+        <w:t>NumberDatabase</w:t>
+      </w:r>
+    </w:p>
+    <w:p>
+      <w:pPr>
+        <w:pStyle w:val="ListParagraph"/>
+        <w:numPr>
+          <w:ilvl w:val="0"/>
+          <w:numId w:val="2"/>
+        </w:numPr>
+        <w:tabs>
+          <w:tab w:val="left" w:pos="924"/>
+        </w:tabs>
+      </w:pPr>
+      <w:r>
+        <w:t>Used Singleton to handle and record all the number prefabs available</w:t>
+      </w:r>
+    </w:p>
+    <w:p>
+      <w:pPr>
+        <w:tabs>
+          <w:tab w:val="left" w:pos="924"/>
+        </w:tabs>
+      </w:pPr>
+      <w:r>
+        <w:t>SoundEffectDatabase</w:t>
+      </w:r>
+    </w:p>
+    <w:p>
+      <w:pPr>
+        <w:pStyle w:val="ListParagraph"/>
+        <w:numPr>
+          <w:ilvl w:val="0"/>
+          <w:numId w:val="2"/>
+        </w:numPr>
+        <w:tabs>
+          <w:tab w:val="left" w:pos="924"/>
+        </w:tabs>
+      </w:pPr>
+      <w:r>
+        <w:t>Used Singleton to handle all the sound effect available</w:t>
       </w:r>
     </w:p>
     <w:sectPr>

</xml_diff>

<commit_message>
refactor(game): add new cellnumber class to divide task + fix(game): number bar will only disappear when the specific number is all filled in and no duplicates exist
</commit_message>
<xml_diff>
--- a/Report Resources/Developer Guide.docx
+++ b/Report Resources/Developer Guide.docx
@@ -14,6 +14,7 @@
           <w:bCs/>
         </w:rPr>
       </w:pPr>
+      <w:proofErr w:type="spellStart"/>
       <w:r>
         <w:rPr>
           <w:b/>
@@ -21,6 +22,7 @@
         </w:rPr>
         <w:t>GridModel</w:t>
       </w:r>
+      <w:proofErr w:type="spellEnd"/>
     </w:p>
     <w:p>
       <w:pPr>
@@ -34,9 +36,11 @@
           <w:bCs/>
         </w:rPr>
       </w:pPr>
+      <w:proofErr w:type="spellStart"/>
       <w:r>
         <w:t>GenerateGrid</w:t>
       </w:r>
+      <w:proofErr w:type="spellEnd"/>
     </w:p>
     <w:p>
       <w:pPr>
@@ -98,9 +102,11 @@
           <w:bCs/>
         </w:rPr>
       </w:pPr>
+      <w:proofErr w:type="spellStart"/>
       <w:r>
         <w:t>numberOfDuplicate</w:t>
       </w:r>
+      <w:proofErr w:type="spellEnd"/>
     </w:p>
     <w:p>
       <w:pPr>
@@ -147,8 +153,13 @@
         </w:rPr>
       </w:pPr>
       <w:r>
-        <w:t>Check duplicate in just subgrid</w:t>
-      </w:r>
+        <w:t xml:space="preserve">Check duplicate in just </w:t>
+      </w:r>
+      <w:proofErr w:type="spellStart"/>
+      <w:r>
+        <w:t>subgrid</w:t>
+      </w:r>
+      <w:proofErr w:type="spellEnd"/>
     </w:p>
     <w:p>
       <w:pPr>
@@ -194,9 +205,11 @@
           <w:bCs/>
         </w:rPr>
       </w:pPr>
+      <w:proofErr w:type="spellStart"/>
       <w:r>
         <w:t>gameFinished</w:t>
       </w:r>
+      <w:proofErr w:type="spellEnd"/>
     </w:p>
     <w:p>
       <w:pPr>
@@ -211,8 +224,13 @@
         </w:rPr>
       </w:pPr>
       <w:r>
-        <w:t>Check game matching at one subgrid</w:t>
-      </w:r>
+        <w:t xml:space="preserve">Check game matching at one </w:t>
+      </w:r>
+      <w:proofErr w:type="spellStart"/>
+      <w:r>
+        <w:t>subgrid</w:t>
+      </w:r>
+      <w:proofErr w:type="spellEnd"/>
     </w:p>
     <w:p>
       <w:pPr>
@@ -252,9 +270,11 @@
           <w:tab w:val="left" w:pos="924"/>
         </w:tabs>
       </w:pPr>
+      <w:proofErr w:type="spellStart"/>
       <w:r>
         <w:t>NumberDatabase</w:t>
       </w:r>
+      <w:proofErr w:type="spellEnd"/>
     </w:p>
     <w:p>
       <w:pPr>
@@ -277,9 +297,11 @@
           <w:tab w:val="left" w:pos="924"/>
         </w:tabs>
       </w:pPr>
+      <w:proofErr w:type="spellStart"/>
       <w:r>
         <w:t>SoundEffectDatabase</w:t>
       </w:r>
+      <w:proofErr w:type="spellEnd"/>
     </w:p>
     <w:p>
       <w:pPr>
@@ -295,6 +317,3815 @@
       <w:r>
         <w:t>Used Singleton to handle all the sound effect available</w:t>
       </w:r>
+    </w:p>
+    <w:p>
+      <w:r>
+        <w:br w:type="page"/>
+      </w:r>
+    </w:p>
+    <w:p>
+      <w:pPr>
+        <w:tabs>
+          <w:tab w:val="left" w:pos="924"/>
+        </w:tabs>
+      </w:pPr>
+      <w:r>
+        <w:lastRenderedPageBreak/>
+        <w:t>Classes</w:t>
+      </w:r>
+    </w:p>
+    <w:p>
+      <w:pPr>
+        <w:tabs>
+          <w:tab w:val="left" w:pos="924"/>
+        </w:tabs>
+        <w:rPr>
+          <w:b/>
+          <w:bCs/>
+        </w:rPr>
+      </w:pPr>
+      <w:proofErr w:type="spellStart"/>
+      <w:r>
+        <w:rPr>
+          <w:b/>
+          <w:bCs/>
+        </w:rPr>
+        <w:t>CellController</w:t>
+      </w:r>
+      <w:proofErr w:type="spellEnd"/>
+    </w:p>
+    <w:p>
+      <w:pPr>
+        <w:tabs>
+          <w:tab w:val="left" w:pos="924"/>
+        </w:tabs>
+      </w:pPr>
+      <w:r>
+        <w:t xml:space="preserve">+ </w:t>
+      </w:r>
+      <w:proofErr w:type="spellStart"/>
+      <w:r>
+        <w:t>currentlySelected</w:t>
+      </w:r>
+      <w:proofErr w:type="spellEnd"/>
+      <w:r>
+        <w:t xml:space="preserve">: </w:t>
+      </w:r>
+      <w:proofErr w:type="spellStart"/>
+      <w:r>
+        <w:t>CellController</w:t>
+      </w:r>
+      <w:proofErr w:type="spellEnd"/>
+      <w:r>
+        <w:t xml:space="preserve"> {static}</w:t>
+      </w:r>
+    </w:p>
+    <w:p>
+      <w:pPr>
+        <w:tabs>
+          <w:tab w:val="left" w:pos="924"/>
+        </w:tabs>
+      </w:pPr>
+      <w:r>
+        <w:t xml:space="preserve">+ </w:t>
+      </w:r>
+      <w:proofErr w:type="spellStart"/>
+      <w:r>
+        <w:t>editorRow</w:t>
+      </w:r>
+      <w:proofErr w:type="spellEnd"/>
+      <w:r>
+        <w:t>: int</w:t>
+      </w:r>
+    </w:p>
+    <w:p>
+      <w:pPr>
+        <w:tabs>
+          <w:tab w:val="left" w:pos="924"/>
+        </w:tabs>
+      </w:pPr>
+      <w:r>
+        <w:t xml:space="preserve">+ </w:t>
+      </w:r>
+      <w:proofErr w:type="spellStart"/>
+      <w:r>
+        <w:t>editorCol</w:t>
+      </w:r>
+      <w:proofErr w:type="spellEnd"/>
+      <w:r>
+        <w:t>: int</w:t>
+      </w:r>
+    </w:p>
+    <w:p>
+      <w:pPr>
+        <w:tabs>
+          <w:tab w:val="left" w:pos="924"/>
+        </w:tabs>
+      </w:pPr>
+      <w:r>
+        <w:t>- _</w:t>
+      </w:r>
+      <w:proofErr w:type="spellStart"/>
+      <w:r>
+        <w:t>cellModel</w:t>
+      </w:r>
+      <w:proofErr w:type="spellEnd"/>
+      <w:r>
+        <w:t xml:space="preserve">: </w:t>
+      </w:r>
+      <w:proofErr w:type="spellStart"/>
+      <w:r>
+        <w:t>CellModel</w:t>
+      </w:r>
+      <w:proofErr w:type="spellEnd"/>
+    </w:p>
+    <w:p>
+      <w:pPr>
+        <w:tabs>
+          <w:tab w:val="left" w:pos="924"/>
+        </w:tabs>
+      </w:pPr>
+      <w:r>
+        <w:t>- _</w:t>
+      </w:r>
+      <w:proofErr w:type="spellStart"/>
+      <w:r>
+        <w:t>isUnchangable</w:t>
+      </w:r>
+      <w:proofErr w:type="spellEnd"/>
+      <w:r>
+        <w:t>: bool</w:t>
+      </w:r>
+    </w:p>
+    <w:p>
+      <w:pPr>
+        <w:tabs>
+          <w:tab w:val="left" w:pos="924"/>
+        </w:tabs>
+      </w:pPr>
+      <w:r>
+        <w:t>- _</w:t>
+      </w:r>
+      <w:proofErr w:type="spellStart"/>
+      <w:r>
+        <w:t>numberPrefab</w:t>
+      </w:r>
+      <w:proofErr w:type="spellEnd"/>
+      <w:r>
+        <w:t xml:space="preserve">: </w:t>
+      </w:r>
+      <w:proofErr w:type="spellStart"/>
+      <w:r>
+        <w:t>GameObject</w:t>
+      </w:r>
+      <w:proofErr w:type="spellEnd"/>
+    </w:p>
+    <w:p>
+      <w:pPr>
+        <w:tabs>
+          <w:tab w:val="left" w:pos="924"/>
+        </w:tabs>
+      </w:pPr>
+      <w:r>
+        <w:t xml:space="preserve">+ </w:t>
+      </w:r>
+      <w:proofErr w:type="spellStart"/>
+      <w:r>
+        <w:t>CellModel</w:t>
+      </w:r>
+      <w:proofErr w:type="spellEnd"/>
+      <w:r>
+        <w:t xml:space="preserve"> get set</w:t>
+      </w:r>
+    </w:p>
+    <w:p>
+      <w:pPr>
+        <w:tabs>
+          <w:tab w:val="left" w:pos="924"/>
+        </w:tabs>
+      </w:pPr>
+      <w:r>
+        <w:t xml:space="preserve">+ </w:t>
+      </w:r>
+      <w:proofErr w:type="spellStart"/>
+      <w:r>
+        <w:t>IsUnchangable</w:t>
+      </w:r>
+      <w:proofErr w:type="spellEnd"/>
+      <w:r>
+        <w:t xml:space="preserve"> get set</w:t>
+      </w:r>
+    </w:p>
+    <w:p>
+      <w:pPr>
+        <w:tabs>
+          <w:tab w:val="left" w:pos="924"/>
+        </w:tabs>
+      </w:pPr>
+      <w:r>
+        <w:t xml:space="preserve">+ </w:t>
+      </w:r>
+      <w:proofErr w:type="spellStart"/>
+      <w:proofErr w:type="gramStart"/>
+      <w:r>
+        <w:t>CellController</w:t>
+      </w:r>
+      <w:proofErr w:type="spellEnd"/>
+      <w:r>
+        <w:t>(</w:t>
+      </w:r>
+      <w:proofErr w:type="gramEnd"/>
+      <w:r>
+        <w:t>): Constructor</w:t>
+      </w:r>
+    </w:p>
+    <w:p>
+      <w:pPr>
+        <w:tabs>
+          <w:tab w:val="left" w:pos="924"/>
+        </w:tabs>
+      </w:pPr>
+      <w:r>
+        <w:t xml:space="preserve">- </w:t>
+      </w:r>
+      <w:proofErr w:type="gramStart"/>
+      <w:r>
+        <w:t>Awake(</w:t>
+      </w:r>
+      <w:proofErr w:type="gramEnd"/>
+      <w:r>
+        <w:t>): void</w:t>
+      </w:r>
+    </w:p>
+    <w:p>
+      <w:pPr>
+        <w:tabs>
+          <w:tab w:val="left" w:pos="924"/>
+        </w:tabs>
+      </w:pPr>
+      <w:r>
+        <w:t xml:space="preserve">+ </w:t>
+      </w:r>
+      <w:proofErr w:type="spellStart"/>
+      <w:proofErr w:type="gramStart"/>
+      <w:r>
+        <w:t>SelectThisCell</w:t>
+      </w:r>
+      <w:proofErr w:type="spellEnd"/>
+      <w:r>
+        <w:t>(</w:t>
+      </w:r>
+      <w:proofErr w:type="gramEnd"/>
+      <w:r>
+        <w:t>): void</w:t>
+      </w:r>
+    </w:p>
+    <w:p>
+      <w:pPr>
+        <w:tabs>
+          <w:tab w:val="left" w:pos="924"/>
+        </w:tabs>
+      </w:pPr>
+      <w:r>
+        <w:t xml:space="preserve">+ </w:t>
+      </w:r>
+      <w:proofErr w:type="spellStart"/>
+      <w:proofErr w:type="gramStart"/>
+      <w:r>
+        <w:t>FillNumber</w:t>
+      </w:r>
+      <w:proofErr w:type="spellEnd"/>
+      <w:r>
+        <w:t>(</w:t>
+      </w:r>
+      <w:proofErr w:type="spellStart"/>
+      <w:r>
+        <w:t>color:string</w:t>
+      </w:r>
+      <w:proofErr w:type="spellEnd"/>
+      <w:proofErr w:type="gramEnd"/>
+      <w:r>
+        <w:t xml:space="preserve">, </w:t>
+      </w:r>
+      <w:proofErr w:type="spellStart"/>
+      <w:r>
+        <w:t>init</w:t>
+      </w:r>
+      <w:proofErr w:type="spellEnd"/>
+      <w:r>
+        <w:t>: bool): void</w:t>
+      </w:r>
+    </w:p>
+    <w:p>
+      <w:pPr>
+        <w:tabs>
+          <w:tab w:val="left" w:pos="924"/>
+        </w:tabs>
+      </w:pPr>
+      <w:r>
+        <w:t xml:space="preserve">+ </w:t>
+      </w:r>
+      <w:proofErr w:type="spellStart"/>
+      <w:proofErr w:type="gramStart"/>
+      <w:r>
+        <w:t>HighlightCell</w:t>
+      </w:r>
+      <w:proofErr w:type="spellEnd"/>
+      <w:r>
+        <w:t>(</w:t>
+      </w:r>
+      <w:proofErr w:type="spellStart"/>
+      <w:proofErr w:type="gramEnd"/>
+      <w:r>
+        <w:t>color</w:t>
+      </w:r>
+      <w:proofErr w:type="spellEnd"/>
+      <w:r>
+        <w:t>: string): void</w:t>
+      </w:r>
+    </w:p>
+    <w:p>
+      <w:pPr>
+        <w:tabs>
+          <w:tab w:val="left" w:pos="924"/>
+        </w:tabs>
+      </w:pPr>
+      <w:r>
+        <w:t xml:space="preserve">+ </w:t>
+      </w:r>
+      <w:proofErr w:type="spellStart"/>
+      <w:proofErr w:type="gramStart"/>
+      <w:r>
+        <w:t>RemoveHighlightCell</w:t>
+      </w:r>
+      <w:proofErr w:type="spellEnd"/>
+      <w:r>
+        <w:t>(</w:t>
+      </w:r>
+      <w:proofErr w:type="gramEnd"/>
+      <w:r>
+        <w:t>): void</w:t>
+      </w:r>
+    </w:p>
+    <w:p>
+      <w:pPr>
+        <w:tabs>
+          <w:tab w:val="left" w:pos="924"/>
+        </w:tabs>
+      </w:pPr>
+      <w:r>
+        <w:t xml:space="preserve">- </w:t>
+      </w:r>
+      <w:proofErr w:type="spellStart"/>
+      <w:proofErr w:type="gramStart"/>
+      <w:r>
+        <w:t>InstantiateNumberMaterial</w:t>
+      </w:r>
+      <w:proofErr w:type="spellEnd"/>
+      <w:r>
+        <w:t>(</w:t>
+      </w:r>
+      <w:proofErr w:type="spellStart"/>
+      <w:proofErr w:type="gramEnd"/>
+      <w:r>
+        <w:t>color</w:t>
+      </w:r>
+      <w:proofErr w:type="spellEnd"/>
+      <w:r>
+        <w:t>: string): void</w:t>
+      </w:r>
+    </w:p>
+    <w:p>
+      <w:pPr>
+        <w:tabs>
+          <w:tab w:val="left" w:pos="924"/>
+        </w:tabs>
+      </w:pPr>
+      <w:r>
+        <w:t xml:space="preserve">+ </w:t>
+      </w:r>
+      <w:proofErr w:type="spellStart"/>
+      <w:proofErr w:type="gramStart"/>
+      <w:r>
+        <w:t>UpdateModel</w:t>
+      </w:r>
+      <w:proofErr w:type="spellEnd"/>
+      <w:r>
+        <w:t>(</w:t>
+      </w:r>
+      <w:proofErr w:type="spellStart"/>
+      <w:proofErr w:type="gramEnd"/>
+      <w:r>
+        <w:t>num</w:t>
+      </w:r>
+      <w:proofErr w:type="spellEnd"/>
+      <w:r>
+        <w:t xml:space="preserve">: int): </w:t>
+      </w:r>
+      <w:proofErr w:type="spellStart"/>
+      <w:r>
+        <w:t>CellController</w:t>
+      </w:r>
+      <w:proofErr w:type="spellEnd"/>
+    </w:p>
+    <w:p>
+      <w:pPr>
+        <w:tabs>
+          <w:tab w:val="left" w:pos="924"/>
+        </w:tabs>
+      </w:pPr>
+      <w:proofErr w:type="spellStart"/>
+      <w:r>
+        <w:rPr>
+          <w:b/>
+          <w:bCs/>
+        </w:rPr>
+        <w:t>CellModel</w:t>
+      </w:r>
+      <w:proofErr w:type="spellEnd"/>
+    </w:p>
+    <w:p>
+      <w:pPr>
+        <w:tabs>
+          <w:tab w:val="left" w:pos="924"/>
+        </w:tabs>
+      </w:pPr>
+      <w:r>
+        <w:t>- _</w:t>
+      </w:r>
+      <w:proofErr w:type="spellStart"/>
+      <w:r>
+        <w:t>num</w:t>
+      </w:r>
+      <w:proofErr w:type="spellEnd"/>
+      <w:r>
+        <w:t>: int</w:t>
+      </w:r>
+    </w:p>
+    <w:p>
+      <w:pPr>
+        <w:tabs>
+          <w:tab w:val="left" w:pos="924"/>
+        </w:tabs>
+      </w:pPr>
+      <w:r>
+        <w:t>- _</w:t>
+      </w:r>
+      <w:proofErr w:type="spellStart"/>
+      <w:r>
+        <w:t>sol:int</w:t>
+      </w:r>
+      <w:proofErr w:type="spellEnd"/>
+    </w:p>
+    <w:p>
+      <w:pPr>
+        <w:tabs>
+          <w:tab w:val="left" w:pos="924"/>
+        </w:tabs>
+      </w:pPr>
+      <w:r>
+        <w:t>- _row: int</w:t>
+      </w:r>
+    </w:p>
+    <w:p>
+      <w:pPr>
+        <w:tabs>
+          <w:tab w:val="left" w:pos="924"/>
+        </w:tabs>
+      </w:pPr>
+      <w:r>
+        <w:t>- _col: int</w:t>
+      </w:r>
+    </w:p>
+    <w:p>
+      <w:pPr>
+        <w:tabs>
+          <w:tab w:val="left" w:pos="924"/>
+        </w:tabs>
+      </w:pPr>
+      <w:r>
+        <w:t xml:space="preserve">+ </w:t>
+      </w:r>
+      <w:proofErr w:type="spellStart"/>
+      <w:proofErr w:type="gramStart"/>
+      <w:r>
+        <w:t>CellModel</w:t>
+      </w:r>
+      <w:proofErr w:type="spellEnd"/>
+      <w:r>
+        <w:t>(</w:t>
+      </w:r>
+      <w:proofErr w:type="spellStart"/>
+      <w:proofErr w:type="gramEnd"/>
+      <w:r>
+        <w:t>num:int</w:t>
+      </w:r>
+      <w:proofErr w:type="spellEnd"/>
+      <w:r>
+        <w:t xml:space="preserve">, </w:t>
+      </w:r>
+      <w:proofErr w:type="spellStart"/>
+      <w:r>
+        <w:t>sol:int</w:t>
+      </w:r>
+      <w:proofErr w:type="spellEnd"/>
+      <w:r>
+        <w:t xml:space="preserve">, </w:t>
+      </w:r>
+      <w:proofErr w:type="spellStart"/>
+      <w:r>
+        <w:t>row:int</w:t>
+      </w:r>
+      <w:proofErr w:type="spellEnd"/>
+      <w:r>
+        <w:t xml:space="preserve">, </w:t>
+      </w:r>
+      <w:proofErr w:type="spellStart"/>
+      <w:r>
+        <w:t>col:int</w:t>
+      </w:r>
+      <w:proofErr w:type="spellEnd"/>
+      <w:r>
+        <w:t>)</w:t>
+      </w:r>
+    </w:p>
+    <w:p>
+      <w:pPr>
+        <w:tabs>
+          <w:tab w:val="left" w:pos="924"/>
+        </w:tabs>
+      </w:pPr>
+      <w:r>
+        <w:t>+ Public get set methods</w:t>
+      </w:r>
+    </w:p>
+    <w:p>
+      <w:pPr>
+        <w:tabs>
+          <w:tab w:val="left" w:pos="924"/>
+        </w:tabs>
+        <w:rPr>
+          <w:b/>
+          <w:bCs/>
+        </w:rPr>
+      </w:pPr>
+      <w:proofErr w:type="spellStart"/>
+      <w:r>
+        <w:rPr>
+          <w:b/>
+          <w:bCs/>
+        </w:rPr>
+        <w:t>GameLog</w:t>
+      </w:r>
+      <w:proofErr w:type="spellEnd"/>
+    </w:p>
+    <w:p>
+      <w:pPr>
+        <w:tabs>
+          <w:tab w:val="left" w:pos="924"/>
+        </w:tabs>
+      </w:pPr>
+      <w:r>
+        <w:t xml:space="preserve">- _instance: </w:t>
+      </w:r>
+      <w:proofErr w:type="spellStart"/>
+      <w:r>
+        <w:t>GameLog</w:t>
+      </w:r>
+      <w:proofErr w:type="spellEnd"/>
+      <w:r>
+        <w:t xml:space="preserve"> {static}</w:t>
+      </w:r>
+    </w:p>
+    <w:p>
+      <w:pPr>
+        <w:tabs>
+          <w:tab w:val="left" w:pos="924"/>
+        </w:tabs>
+      </w:pPr>
+      <w:r>
+        <w:t>- _</w:t>
+      </w:r>
+      <w:proofErr w:type="spellStart"/>
+      <w:r>
+        <w:t>sw</w:t>
+      </w:r>
+      <w:proofErr w:type="spellEnd"/>
+      <w:r>
+        <w:t xml:space="preserve">: </w:t>
+      </w:r>
+      <w:proofErr w:type="spellStart"/>
+      <w:r>
+        <w:t>StreamWriter</w:t>
+      </w:r>
+      <w:proofErr w:type="spellEnd"/>
+    </w:p>
+    <w:p>
+      <w:pPr>
+        <w:tabs>
+          <w:tab w:val="left" w:pos="924"/>
+        </w:tabs>
+      </w:pPr>
+      <w:r>
+        <w:lastRenderedPageBreak/>
+        <w:t>- _</w:t>
+      </w:r>
+      <w:proofErr w:type="spellStart"/>
+      <w:r>
+        <w:t>dirPath</w:t>
+      </w:r>
+      <w:proofErr w:type="spellEnd"/>
+      <w:r>
+        <w:t>: string</w:t>
+      </w:r>
+    </w:p>
+    <w:p>
+      <w:pPr>
+        <w:tabs>
+          <w:tab w:val="left" w:pos="924"/>
+        </w:tabs>
+      </w:pPr>
+      <w:r>
+        <w:t xml:space="preserve">- </w:t>
+      </w:r>
+      <w:proofErr w:type="spellStart"/>
+      <w:proofErr w:type="gramStart"/>
+      <w:r>
+        <w:t>GameLog</w:t>
+      </w:r>
+      <w:proofErr w:type="spellEnd"/>
+      <w:r>
+        <w:t>(</w:t>
+      </w:r>
+      <w:proofErr w:type="gramEnd"/>
+      <w:r>
+        <w:t>): Constructor</w:t>
+      </w:r>
+    </w:p>
+    <w:p>
+      <w:pPr>
+        <w:tabs>
+          <w:tab w:val="left" w:pos="924"/>
+        </w:tabs>
+      </w:pPr>
+      <w:r>
+        <w:t>+ Instance get {static}</w:t>
+      </w:r>
+    </w:p>
+    <w:p>
+      <w:pPr>
+        <w:tabs>
+          <w:tab w:val="left" w:pos="924"/>
+        </w:tabs>
+      </w:pPr>
+      <w:r>
+        <w:t xml:space="preserve">- </w:t>
+      </w:r>
+      <w:proofErr w:type="gramStart"/>
+      <w:r>
+        <w:t>Initialise(</w:t>
+      </w:r>
+      <w:proofErr w:type="gramEnd"/>
+      <w:r>
+        <w:t>): void</w:t>
+      </w:r>
+    </w:p>
+    <w:p>
+      <w:pPr>
+        <w:tabs>
+          <w:tab w:val="left" w:pos="924"/>
+        </w:tabs>
+      </w:pPr>
+      <w:r>
+        <w:t xml:space="preserve">+ </w:t>
+      </w:r>
+      <w:proofErr w:type="spellStart"/>
+      <w:proofErr w:type="gramStart"/>
+      <w:r>
+        <w:t>WriteToLog</w:t>
+      </w:r>
+      <w:proofErr w:type="spellEnd"/>
+      <w:r>
+        <w:t>(</w:t>
+      </w:r>
+      <w:proofErr w:type="spellStart"/>
+      <w:proofErr w:type="gramEnd"/>
+      <w:r>
+        <w:t>msg</w:t>
+      </w:r>
+      <w:proofErr w:type="spellEnd"/>
+      <w:r>
+        <w:t>: string): void</w:t>
+      </w:r>
+    </w:p>
+    <w:p>
+      <w:pPr>
+        <w:tabs>
+          <w:tab w:val="left" w:pos="924"/>
+        </w:tabs>
+      </w:pPr>
+      <w:r>
+        <w:t xml:space="preserve">+ </w:t>
+      </w:r>
+      <w:proofErr w:type="spellStart"/>
+      <w:proofErr w:type="gramStart"/>
+      <w:r>
+        <w:t>CloseLogger</w:t>
+      </w:r>
+      <w:proofErr w:type="spellEnd"/>
+      <w:r>
+        <w:t>(</w:t>
+      </w:r>
+      <w:proofErr w:type="gramEnd"/>
+      <w:r>
+        <w:t>): void</w:t>
+      </w:r>
+    </w:p>
+    <w:p>
+      <w:pPr>
+        <w:tabs>
+          <w:tab w:val="left" w:pos="924"/>
+        </w:tabs>
+        <w:rPr>
+          <w:b/>
+          <w:bCs/>
+        </w:rPr>
+      </w:pPr>
+      <w:proofErr w:type="spellStart"/>
+      <w:r>
+        <w:rPr>
+          <w:b/>
+          <w:bCs/>
+        </w:rPr>
+        <w:t>GameManager</w:t>
+      </w:r>
+      <w:proofErr w:type="spellEnd"/>
+    </w:p>
+    <w:p>
+      <w:pPr>
+        <w:tabs>
+          <w:tab w:val="left" w:pos="924"/>
+        </w:tabs>
+      </w:pPr>
+      <w:r>
+        <w:t>- _</w:t>
+      </w:r>
+      <w:proofErr w:type="spellStart"/>
+      <w:r>
+        <w:t>gridController</w:t>
+      </w:r>
+      <w:proofErr w:type="spellEnd"/>
+      <w:r>
+        <w:t xml:space="preserve">: </w:t>
+      </w:r>
+      <w:proofErr w:type="spellStart"/>
+      <w:r>
+        <w:t>GridController</w:t>
+      </w:r>
+      <w:proofErr w:type="spellEnd"/>
+    </w:p>
+    <w:p>
+      <w:pPr>
+        <w:tabs>
+          <w:tab w:val="left" w:pos="924"/>
+        </w:tabs>
+      </w:pPr>
+      <w:r>
+        <w:t>- _</w:t>
+      </w:r>
+      <w:proofErr w:type="spellStart"/>
+      <w:r>
+        <w:t>timerController</w:t>
+      </w:r>
+      <w:proofErr w:type="spellEnd"/>
+      <w:r>
+        <w:t xml:space="preserve">: </w:t>
+      </w:r>
+      <w:proofErr w:type="spellStart"/>
+      <w:r>
+        <w:t>TimerController</w:t>
+      </w:r>
+      <w:proofErr w:type="spellEnd"/>
+    </w:p>
+    <w:p>
+      <w:pPr>
+        <w:tabs>
+          <w:tab w:val="left" w:pos="924"/>
+        </w:tabs>
+      </w:pPr>
+      <w:r>
+        <w:t>- _</w:t>
+      </w:r>
+      <w:proofErr w:type="spellStart"/>
+      <w:r>
+        <w:t>leaderboardController</w:t>
+      </w:r>
+      <w:proofErr w:type="spellEnd"/>
+      <w:r>
+        <w:t xml:space="preserve">: </w:t>
+      </w:r>
+      <w:proofErr w:type="spellStart"/>
+      <w:r>
+        <w:t>LeaderboardController</w:t>
+      </w:r>
+      <w:proofErr w:type="spellEnd"/>
+    </w:p>
+    <w:p>
+      <w:pPr>
+        <w:tabs>
+          <w:tab w:val="left" w:pos="924"/>
+        </w:tabs>
+      </w:pPr>
+      <w:r>
+        <w:t>- _</w:t>
+      </w:r>
+      <w:proofErr w:type="spellStart"/>
+      <w:r>
+        <w:t>hasGameCompleted</w:t>
+      </w:r>
+      <w:proofErr w:type="spellEnd"/>
+      <w:r>
+        <w:t>: bool</w:t>
+      </w:r>
+    </w:p>
+    <w:p>
+      <w:pPr>
+        <w:tabs>
+          <w:tab w:val="left" w:pos="924"/>
+        </w:tabs>
+      </w:pPr>
+      <w:r>
+        <w:t xml:space="preserve">+ Instance: </w:t>
+      </w:r>
+      <w:proofErr w:type="spellStart"/>
+      <w:r>
+        <w:t>GameManager</w:t>
+      </w:r>
+      <w:proofErr w:type="spellEnd"/>
+      <w:r>
+        <w:t xml:space="preserve"> {static}</w:t>
+      </w:r>
+    </w:p>
+    <w:p>
+      <w:pPr>
+        <w:tabs>
+          <w:tab w:val="left" w:pos="924"/>
+        </w:tabs>
+      </w:pPr>
+      <w:r>
+        <w:t xml:space="preserve">- </w:t>
+      </w:r>
+      <w:proofErr w:type="gramStart"/>
+      <w:r>
+        <w:t>Awake(</w:t>
+      </w:r>
+      <w:proofErr w:type="gramEnd"/>
+      <w:r>
+        <w:t>): void</w:t>
+      </w:r>
+    </w:p>
+    <w:p>
+      <w:pPr>
+        <w:tabs>
+          <w:tab w:val="left" w:pos="924"/>
+        </w:tabs>
+      </w:pPr>
+      <w:r>
+        <w:t xml:space="preserve">- </w:t>
+      </w:r>
+      <w:proofErr w:type="gramStart"/>
+      <w:r>
+        <w:t>Start(</w:t>
+      </w:r>
+      <w:proofErr w:type="gramEnd"/>
+      <w:r>
+        <w:t>): void</w:t>
+      </w:r>
+    </w:p>
+    <w:p>
+      <w:pPr>
+        <w:tabs>
+          <w:tab w:val="left" w:pos="924"/>
+        </w:tabs>
+      </w:pPr>
+      <w:r>
+        <w:t xml:space="preserve">- </w:t>
+      </w:r>
+      <w:proofErr w:type="gramStart"/>
+      <w:r>
+        <w:t>Update(</w:t>
+      </w:r>
+      <w:proofErr w:type="gramEnd"/>
+      <w:r>
+        <w:t>): void</w:t>
+      </w:r>
+    </w:p>
+    <w:p>
+      <w:pPr>
+        <w:tabs>
+          <w:tab w:val="left" w:pos="924"/>
+        </w:tabs>
+      </w:pPr>
+      <w:r>
+        <w:t xml:space="preserve">- </w:t>
+      </w:r>
+      <w:proofErr w:type="spellStart"/>
+      <w:proofErr w:type="gramStart"/>
+      <w:r>
+        <w:t>OnApplicationQuit</w:t>
+      </w:r>
+      <w:proofErr w:type="spellEnd"/>
+      <w:r>
+        <w:t>(</w:t>
+      </w:r>
+      <w:proofErr w:type="gramEnd"/>
+      <w:r>
+        <w:t>): void</w:t>
+      </w:r>
+    </w:p>
+    <w:p>
+      <w:pPr>
+        <w:tabs>
+          <w:tab w:val="left" w:pos="924"/>
+        </w:tabs>
+      </w:pPr>
+      <w:r>
+        <w:t xml:space="preserve">+ </w:t>
+      </w:r>
+      <w:proofErr w:type="spellStart"/>
+      <w:r>
+        <w:t>GridController</w:t>
+      </w:r>
+      <w:proofErr w:type="spellEnd"/>
+      <w:r>
+        <w:t xml:space="preserve"> get</w:t>
+      </w:r>
+    </w:p>
+    <w:p>
+      <w:pPr>
+        <w:tabs>
+          <w:tab w:val="left" w:pos="924"/>
+        </w:tabs>
+      </w:pPr>
+      <w:r>
+        <w:t xml:space="preserve">+ Timer </w:t>
+      </w:r>
+      <w:proofErr w:type="gramStart"/>
+      <w:r>
+        <w:t>get</w:t>
+      </w:r>
+      <w:proofErr w:type="gramEnd"/>
+    </w:p>
+    <w:p>
+      <w:pPr>
+        <w:tabs>
+          <w:tab w:val="left" w:pos="924"/>
+        </w:tabs>
+      </w:pPr>
+      <w:r>
+        <w:t xml:space="preserve">+ </w:t>
+      </w:r>
+      <w:proofErr w:type="spellStart"/>
+      <w:proofErr w:type="gramStart"/>
+      <w:r>
+        <w:t>IsTimerPaused</w:t>
+      </w:r>
+      <w:proofErr w:type="spellEnd"/>
+      <w:r>
+        <w:t>(</w:t>
+      </w:r>
+      <w:proofErr w:type="gramEnd"/>
+      <w:r>
+        <w:t>): bool</w:t>
+      </w:r>
+    </w:p>
+    <w:p>
+      <w:pPr>
+        <w:tabs>
+          <w:tab w:val="left" w:pos="924"/>
+        </w:tabs>
+      </w:pPr>
+      <w:r>
+        <w:t xml:space="preserve">+ </w:t>
+      </w:r>
+      <w:proofErr w:type="spellStart"/>
+      <w:proofErr w:type="gramStart"/>
+      <w:r>
+        <w:t>RestartGame</w:t>
+      </w:r>
+      <w:proofErr w:type="spellEnd"/>
+      <w:r>
+        <w:t>(</w:t>
+      </w:r>
+      <w:proofErr w:type="gramEnd"/>
+      <w:r>
+        <w:t>): void</w:t>
+      </w:r>
+    </w:p>
+    <w:p>
+      <w:pPr>
+        <w:tabs>
+          <w:tab w:val="left" w:pos="924"/>
+        </w:tabs>
+      </w:pPr>
+      <w:proofErr w:type="spellStart"/>
+      <w:r>
+        <w:rPr>
+          <w:b/>
+          <w:bCs/>
+        </w:rPr>
+        <w:t>GridController</w:t>
+      </w:r>
+      <w:proofErr w:type="spellEnd"/>
+    </w:p>
+    <w:p>
+      <w:pPr>
+        <w:tabs>
+          <w:tab w:val="left" w:pos="924"/>
+        </w:tabs>
+      </w:pPr>
+      <w:r>
+        <w:t>- _</w:t>
+      </w:r>
+      <w:proofErr w:type="spellStart"/>
+      <w:r>
+        <w:t>gridModel</w:t>
+      </w:r>
+      <w:proofErr w:type="spellEnd"/>
+      <w:r>
+        <w:t xml:space="preserve">: </w:t>
+      </w:r>
+      <w:proofErr w:type="spellStart"/>
+      <w:r>
+        <w:t>GridModel</w:t>
+      </w:r>
+      <w:proofErr w:type="spellEnd"/>
+    </w:p>
+    <w:p>
+      <w:pPr>
+        <w:tabs>
+          <w:tab w:val="left" w:pos="924"/>
+        </w:tabs>
+      </w:pPr>
+      <w:r>
+        <w:t>- _</w:t>
+      </w:r>
+      <w:proofErr w:type="spellStart"/>
+      <w:r>
+        <w:t>cellControllers</w:t>
+      </w:r>
+      <w:proofErr w:type="spellEnd"/>
+      <w:r>
+        <w:t xml:space="preserve">: </w:t>
+      </w:r>
+      <w:proofErr w:type="spellStart"/>
+      <w:proofErr w:type="gramStart"/>
+      <w:r>
+        <w:t>CellController</w:t>
+      </w:r>
+      <w:proofErr w:type="spellEnd"/>
+      <w:r>
+        <w:t>[</w:t>
+      </w:r>
+      <w:proofErr w:type="gramEnd"/>
+      <w:r>
+        <w:t>,]</w:t>
+      </w:r>
+    </w:p>
+    <w:p>
+      <w:pPr>
+        <w:tabs>
+          <w:tab w:val="left" w:pos="924"/>
+        </w:tabs>
+      </w:pPr>
+      <w:r>
+        <w:t>- _</w:t>
+      </w:r>
+      <w:proofErr w:type="spellStart"/>
+      <w:r>
+        <w:t>numberControllers</w:t>
+      </w:r>
+      <w:proofErr w:type="spellEnd"/>
+      <w:r>
+        <w:t>: List&lt;</w:t>
+      </w:r>
+      <w:proofErr w:type="spellStart"/>
+      <w:r>
+        <w:t>NumberController</w:t>
+      </w:r>
+      <w:proofErr w:type="spellEnd"/>
+      <w:r>
+        <w:t>&gt;</w:t>
+      </w:r>
+    </w:p>
+    <w:p>
+      <w:pPr>
+        <w:tabs>
+          <w:tab w:val="left" w:pos="924"/>
+        </w:tabs>
+      </w:pPr>
+      <w:r>
+        <w:t xml:space="preserve">- </w:t>
+      </w:r>
+      <w:proofErr w:type="gramStart"/>
+      <w:r>
+        <w:t>Start(</w:t>
+      </w:r>
+      <w:proofErr w:type="gramEnd"/>
+      <w:r>
+        <w:t>): void</w:t>
+      </w:r>
+    </w:p>
+    <w:p>
+      <w:pPr>
+        <w:tabs>
+          <w:tab w:val="left" w:pos="924"/>
+        </w:tabs>
+      </w:pPr>
+      <w:r>
+        <w:t xml:space="preserve">- </w:t>
+      </w:r>
+      <w:proofErr w:type="gramStart"/>
+      <w:r>
+        <w:t>Update(</w:t>
+      </w:r>
+      <w:proofErr w:type="gramEnd"/>
+      <w:r>
+        <w:t>): void</w:t>
+      </w:r>
+    </w:p>
+    <w:p>
+      <w:pPr>
+        <w:tabs>
+          <w:tab w:val="left" w:pos="924"/>
+        </w:tabs>
+      </w:pPr>
+      <w:r>
+        <w:t xml:space="preserve">+ </w:t>
+      </w:r>
+      <w:proofErr w:type="gramStart"/>
+      <w:r>
+        <w:t>Init(</w:t>
+      </w:r>
+      <w:proofErr w:type="gramEnd"/>
+      <w:r>
+        <w:t>): void</w:t>
+      </w:r>
+    </w:p>
+    <w:p>
+      <w:pPr>
+        <w:tabs>
+          <w:tab w:val="left" w:pos="924"/>
+        </w:tabs>
+      </w:pPr>
+      <w:r>
+        <w:t xml:space="preserve">- </w:t>
+      </w:r>
+      <w:proofErr w:type="spellStart"/>
+      <w:proofErr w:type="gramStart"/>
+      <w:r>
+        <w:t>CellControllersInit</w:t>
+      </w:r>
+      <w:proofErr w:type="spellEnd"/>
+      <w:r>
+        <w:t>(</w:t>
+      </w:r>
+      <w:proofErr w:type="gramEnd"/>
+      <w:r>
+        <w:t>): void</w:t>
+      </w:r>
+    </w:p>
+    <w:p>
+      <w:pPr>
+        <w:tabs>
+          <w:tab w:val="left" w:pos="924"/>
+        </w:tabs>
+      </w:pPr>
+      <w:r>
+        <w:lastRenderedPageBreak/>
+        <w:t xml:space="preserve">- </w:t>
+      </w:r>
+      <w:proofErr w:type="spellStart"/>
+      <w:proofErr w:type="gramStart"/>
+      <w:r>
+        <w:t>NumberControllersInit</w:t>
+      </w:r>
+      <w:proofErr w:type="spellEnd"/>
+      <w:r>
+        <w:t>(</w:t>
+      </w:r>
+      <w:proofErr w:type="gramEnd"/>
+      <w:r>
+        <w:t>): void</w:t>
+      </w:r>
+    </w:p>
+    <w:p>
+      <w:pPr>
+        <w:tabs>
+          <w:tab w:val="left" w:pos="924"/>
+        </w:tabs>
+      </w:pPr>
+      <w:r>
+        <w:t xml:space="preserve">- </w:t>
+      </w:r>
+      <w:proofErr w:type="spellStart"/>
+      <w:proofErr w:type="gramStart"/>
+      <w:r>
+        <w:t>BuildGrid</w:t>
+      </w:r>
+      <w:proofErr w:type="spellEnd"/>
+      <w:r>
+        <w:t>(</w:t>
+      </w:r>
+      <w:proofErr w:type="gramEnd"/>
+      <w:r>
+        <w:t>): void</w:t>
+      </w:r>
+    </w:p>
+    <w:p>
+      <w:pPr>
+        <w:tabs>
+          <w:tab w:val="left" w:pos="924"/>
+        </w:tabs>
+      </w:pPr>
+      <w:r>
+        <w:t xml:space="preserve">+ </w:t>
+      </w:r>
+      <w:proofErr w:type="spellStart"/>
+      <w:proofErr w:type="gramStart"/>
+      <w:r>
+        <w:t>FillNumber</w:t>
+      </w:r>
+      <w:proofErr w:type="spellEnd"/>
+      <w:r>
+        <w:t>(</w:t>
+      </w:r>
+      <w:proofErr w:type="gramEnd"/>
+      <w:r>
+        <w:t>number: int): void</w:t>
+      </w:r>
+    </w:p>
+    <w:p>
+      <w:pPr>
+        <w:tabs>
+          <w:tab w:val="left" w:pos="924"/>
+        </w:tabs>
+      </w:pPr>
+      <w:r>
+        <w:t xml:space="preserve">+ </w:t>
+      </w:r>
+      <w:proofErr w:type="spellStart"/>
+      <w:proofErr w:type="gramStart"/>
+      <w:r>
+        <w:t>UndoLastAction</w:t>
+      </w:r>
+      <w:proofErr w:type="spellEnd"/>
+      <w:r>
+        <w:t>(</w:t>
+      </w:r>
+      <w:proofErr w:type="gramEnd"/>
+      <w:r>
+        <w:t>): void</w:t>
+      </w:r>
+    </w:p>
+    <w:p>
+      <w:pPr>
+        <w:tabs>
+          <w:tab w:val="left" w:pos="924"/>
+        </w:tabs>
+      </w:pPr>
+      <w:r>
+        <w:t xml:space="preserve">+ </w:t>
+      </w:r>
+      <w:proofErr w:type="spellStart"/>
+      <w:proofErr w:type="gramStart"/>
+      <w:r>
+        <w:t>ResetGrid</w:t>
+      </w:r>
+      <w:proofErr w:type="spellEnd"/>
+      <w:r>
+        <w:t>(</w:t>
+      </w:r>
+      <w:proofErr w:type="gramEnd"/>
+      <w:r>
+        <w:t>): void</w:t>
+      </w:r>
+    </w:p>
+    <w:p>
+      <w:pPr>
+        <w:tabs>
+          <w:tab w:val="left" w:pos="924"/>
+        </w:tabs>
+      </w:pPr>
+      <w:r>
+        <w:t xml:space="preserve">+ </w:t>
+      </w:r>
+      <w:proofErr w:type="spellStart"/>
+      <w:proofErr w:type="gramStart"/>
+      <w:r>
+        <w:t>PushUndoState</w:t>
+      </w:r>
+      <w:proofErr w:type="spellEnd"/>
+      <w:r>
+        <w:t>(</w:t>
+      </w:r>
+      <w:proofErr w:type="gramEnd"/>
+      <w:r>
+        <w:t xml:space="preserve">controller: </w:t>
+      </w:r>
+      <w:proofErr w:type="spellStart"/>
+      <w:r>
+        <w:t>CellController</w:t>
+      </w:r>
+      <w:proofErr w:type="spellEnd"/>
+      <w:r>
+        <w:t>): void</w:t>
+      </w:r>
+    </w:p>
+    <w:p>
+      <w:pPr>
+        <w:tabs>
+          <w:tab w:val="left" w:pos="924"/>
+        </w:tabs>
+      </w:pPr>
+      <w:r>
+        <w:t xml:space="preserve">- </w:t>
+      </w:r>
+      <w:proofErr w:type="spellStart"/>
+      <w:proofErr w:type="gramStart"/>
+      <w:r>
+        <w:t>NumberColor</w:t>
+      </w:r>
+      <w:proofErr w:type="spellEnd"/>
+      <w:r>
+        <w:t>(</w:t>
+      </w:r>
+      <w:proofErr w:type="spellStart"/>
+      <w:proofErr w:type="gramEnd"/>
+      <w:r>
+        <w:t>duplicateExist</w:t>
+      </w:r>
+      <w:proofErr w:type="spellEnd"/>
+      <w:r>
+        <w:t>: bool): string</w:t>
+      </w:r>
+    </w:p>
+    <w:p>
+      <w:pPr>
+        <w:tabs>
+          <w:tab w:val="left" w:pos="924"/>
+        </w:tabs>
+      </w:pPr>
+      <w:r>
+        <w:t xml:space="preserve">+ </w:t>
+      </w:r>
+      <w:proofErr w:type="spellStart"/>
+      <w:proofErr w:type="gramStart"/>
+      <w:r>
+        <w:t>UpdateNumbberBarVisibility</w:t>
+      </w:r>
+      <w:proofErr w:type="spellEnd"/>
+      <w:r>
+        <w:t>(</w:t>
+      </w:r>
+      <w:proofErr w:type="gramEnd"/>
+      <w:r>
+        <w:t>): void</w:t>
+      </w:r>
+    </w:p>
+    <w:p>
+      <w:pPr>
+        <w:tabs>
+          <w:tab w:val="left" w:pos="924"/>
+        </w:tabs>
+      </w:pPr>
+      <w:r>
+        <w:t xml:space="preserve">+ </w:t>
+      </w:r>
+      <w:proofErr w:type="spellStart"/>
+      <w:proofErr w:type="gramStart"/>
+      <w:r>
+        <w:t>IsGameFinished</w:t>
+      </w:r>
+      <w:proofErr w:type="spellEnd"/>
+      <w:r>
+        <w:t>(</w:t>
+      </w:r>
+      <w:proofErr w:type="gramEnd"/>
+      <w:r>
+        <w:t>): bool</w:t>
+      </w:r>
+    </w:p>
+    <w:p>
+      <w:pPr>
+        <w:tabs>
+          <w:tab w:val="left" w:pos="924"/>
+        </w:tabs>
+      </w:pPr>
+      <w:r>
+        <w:t xml:space="preserve">+ </w:t>
+      </w:r>
+      <w:proofErr w:type="spellStart"/>
+      <w:proofErr w:type="gramStart"/>
+      <w:r>
+        <w:t>IsNumberFullyUsed</w:t>
+      </w:r>
+      <w:proofErr w:type="spellEnd"/>
+      <w:r>
+        <w:t>(</w:t>
+      </w:r>
+      <w:proofErr w:type="spellStart"/>
+      <w:proofErr w:type="gramEnd"/>
+      <w:r>
+        <w:t>num</w:t>
+      </w:r>
+      <w:proofErr w:type="spellEnd"/>
+      <w:r>
+        <w:t>: int): bool</w:t>
+      </w:r>
+    </w:p>
+    <w:p>
+      <w:pPr>
+        <w:tabs>
+          <w:tab w:val="left" w:pos="924"/>
+        </w:tabs>
+        <w:rPr>
+          <w:b/>
+          <w:bCs/>
+        </w:rPr>
+      </w:pPr>
+      <w:proofErr w:type="spellStart"/>
+      <w:r>
+        <w:rPr>
+          <w:b/>
+          <w:bCs/>
+        </w:rPr>
+        <w:t>GridModel</w:t>
+      </w:r>
+      <w:proofErr w:type="spellEnd"/>
+    </w:p>
+    <w:p>
+      <w:pPr>
+        <w:tabs>
+          <w:tab w:val="left" w:pos="924"/>
+        </w:tabs>
+      </w:pPr>
+      <w:r>
+        <w:t xml:space="preserve">- _cells: </w:t>
+      </w:r>
+      <w:proofErr w:type="spellStart"/>
+      <w:proofErr w:type="gramStart"/>
+      <w:r>
+        <w:t>CellModel</w:t>
+      </w:r>
+      <w:proofErr w:type="spellEnd"/>
+      <w:r>
+        <w:t>[</w:t>
+      </w:r>
+      <w:proofErr w:type="gramEnd"/>
+      <w:r>
+        <w:t>,]</w:t>
+      </w:r>
+    </w:p>
+    <w:p>
+      <w:pPr>
+        <w:tabs>
+          <w:tab w:val="left" w:pos="924"/>
+        </w:tabs>
+      </w:pPr>
+      <w:r>
+        <w:t>- _</w:t>
+      </w:r>
+      <w:proofErr w:type="spellStart"/>
+      <w:r>
+        <w:t>puz</w:t>
+      </w:r>
+      <w:proofErr w:type="spellEnd"/>
+      <w:r>
+        <w:t xml:space="preserve">: </w:t>
+      </w:r>
+      <w:proofErr w:type="gramStart"/>
+      <w:r>
+        <w:t>int[</w:t>
+      </w:r>
+      <w:proofErr w:type="gramEnd"/>
+      <w:r>
+        <w:t>]</w:t>
+      </w:r>
+    </w:p>
+    <w:p>
+      <w:pPr>
+        <w:tabs>
+          <w:tab w:val="left" w:pos="924"/>
+        </w:tabs>
+      </w:pPr>
+      <w:r>
+        <w:t xml:space="preserve">- _sol: </w:t>
+      </w:r>
+      <w:proofErr w:type="gramStart"/>
+      <w:r>
+        <w:t>int[</w:t>
+      </w:r>
+      <w:proofErr w:type="gramEnd"/>
+      <w:r>
+        <w:t>]</w:t>
+      </w:r>
+    </w:p>
+    <w:p>
+      <w:pPr>
+        <w:tabs>
+          <w:tab w:val="left" w:pos="924"/>
+        </w:tabs>
+      </w:pPr>
+      <w:r>
+        <w:t>- _</w:t>
+      </w:r>
+      <w:proofErr w:type="spellStart"/>
+      <w:r>
+        <w:t>actionStack</w:t>
+      </w:r>
+      <w:proofErr w:type="spellEnd"/>
+      <w:r>
+        <w:t>: Stack&lt;</w:t>
+      </w:r>
+      <w:proofErr w:type="spellStart"/>
+      <w:r>
+        <w:t>UndoAction</w:t>
+      </w:r>
+      <w:proofErr w:type="spellEnd"/>
+      <w:r>
+        <w:t>&gt;</w:t>
+      </w:r>
+    </w:p>
+    <w:p>
+      <w:pPr>
+        <w:tabs>
+          <w:tab w:val="left" w:pos="924"/>
+        </w:tabs>
+      </w:pPr>
+      <w:r>
+        <w:t>- _</w:t>
+      </w:r>
+      <w:proofErr w:type="spellStart"/>
+      <w:r>
+        <w:t>numCount</w:t>
+      </w:r>
+      <w:proofErr w:type="spellEnd"/>
+      <w:r>
+        <w:t xml:space="preserve">: </w:t>
+      </w:r>
+      <w:proofErr w:type="gramStart"/>
+      <w:r>
+        <w:t>int[</w:t>
+      </w:r>
+      <w:proofErr w:type="gramEnd"/>
+      <w:r>
+        <w:t>]</w:t>
+      </w:r>
+    </w:p>
+    <w:p>
+      <w:pPr>
+        <w:tabs>
+          <w:tab w:val="left" w:pos="924"/>
+        </w:tabs>
+      </w:pPr>
+      <w:r>
+        <w:t xml:space="preserve">+ </w:t>
+      </w:r>
+      <w:proofErr w:type="spellStart"/>
+      <w:proofErr w:type="gramStart"/>
+      <w:r>
+        <w:t>GridModel</w:t>
+      </w:r>
+      <w:proofErr w:type="spellEnd"/>
+      <w:r>
+        <w:t>(</w:t>
+      </w:r>
+      <w:proofErr w:type="gramEnd"/>
+      <w:r>
+        <w:t>): constructor</w:t>
+      </w:r>
+    </w:p>
+    <w:p>
+      <w:pPr>
+        <w:tabs>
+          <w:tab w:val="left" w:pos="924"/>
+        </w:tabs>
+      </w:pPr>
+      <w:r>
+        <w:t xml:space="preserve">+ Cells: </w:t>
+      </w:r>
+      <w:proofErr w:type="spellStart"/>
+      <w:proofErr w:type="gramStart"/>
+      <w:r>
+        <w:t>CellModel</w:t>
+      </w:r>
+      <w:proofErr w:type="spellEnd"/>
+      <w:r>
+        <w:t>[</w:t>
+      </w:r>
+      <w:proofErr w:type="gramEnd"/>
+      <w:r>
+        <w:t>,]</w:t>
+      </w:r>
+    </w:p>
+    <w:p>
+      <w:pPr>
+        <w:tabs>
+          <w:tab w:val="left" w:pos="924"/>
+        </w:tabs>
+        <w:rPr>
+          <w:lang w:val="fr-FR"/>
+        </w:rPr>
+      </w:pPr>
+      <w:r>
+        <w:rPr>
+          <w:lang w:val="fr-FR"/>
+        </w:rPr>
+        <w:t>+ Puz: int[]</w:t>
+      </w:r>
+    </w:p>
+    <w:p>
+      <w:pPr>
+        <w:tabs>
+          <w:tab w:val="left" w:pos="924"/>
+        </w:tabs>
+        <w:rPr>
+          <w:lang w:val="fr-FR"/>
+        </w:rPr>
+      </w:pPr>
+      <w:r>
+        <w:rPr>
+          <w:lang w:val="fr-FR"/>
+        </w:rPr>
+        <w:t>+ Sol: int[]</w:t>
+      </w:r>
+    </w:p>
+    <w:p>
+      <w:pPr>
+        <w:tabs>
+          <w:tab w:val="left" w:pos="924"/>
+        </w:tabs>
+        <w:rPr>
+          <w:lang w:val="fr-FR"/>
+        </w:rPr>
+      </w:pPr>
+      <w:r>
+        <w:rPr>
+          <w:lang w:val="fr-FR"/>
+        </w:rPr>
+        <w:t>+ Init(): void</w:t>
+      </w:r>
+    </w:p>
+    <w:p>
+      <w:pPr>
+        <w:tabs>
+          <w:tab w:val="left" w:pos="924"/>
+        </w:tabs>
+      </w:pPr>
+      <w:r>
+        <w:t xml:space="preserve">+ </w:t>
+      </w:r>
+      <w:proofErr w:type="spellStart"/>
+      <w:proofErr w:type="gramStart"/>
+      <w:r>
+        <w:t>SelectPuzzle</w:t>
+      </w:r>
+      <w:proofErr w:type="spellEnd"/>
+      <w:r>
+        <w:t>(</w:t>
+      </w:r>
+      <w:proofErr w:type="spellStart"/>
+      <w:proofErr w:type="gramEnd"/>
+      <w:r>
+        <w:t>filePath</w:t>
+      </w:r>
+      <w:proofErr w:type="spellEnd"/>
+      <w:r>
+        <w:t xml:space="preserve">: string, </w:t>
+      </w:r>
+      <w:proofErr w:type="spellStart"/>
+      <w:r>
+        <w:t>puzId</w:t>
+      </w:r>
+      <w:proofErr w:type="spellEnd"/>
+      <w:r>
+        <w:t xml:space="preserve">: int = -1): </w:t>
+      </w:r>
+      <w:proofErr w:type="spellStart"/>
+      <w:r>
+        <w:t>GridModel</w:t>
+      </w:r>
+      <w:proofErr w:type="spellEnd"/>
+    </w:p>
+    <w:p>
+      <w:pPr>
+        <w:tabs>
+          <w:tab w:val="left" w:pos="924"/>
+        </w:tabs>
+      </w:pPr>
+      <w:r>
+        <w:t xml:space="preserve">+ </w:t>
+      </w:r>
+      <w:proofErr w:type="spellStart"/>
+      <w:proofErr w:type="gramStart"/>
+      <w:r>
+        <w:t>GenerateGrid</w:t>
+      </w:r>
+      <w:proofErr w:type="spellEnd"/>
+      <w:r>
+        <w:t>(</w:t>
+      </w:r>
+      <w:proofErr w:type="spellStart"/>
+      <w:proofErr w:type="gramEnd"/>
+      <w:r>
+        <w:t>puz</w:t>
+      </w:r>
+      <w:proofErr w:type="spellEnd"/>
+      <w:r>
+        <w:t xml:space="preserve">: </w:t>
+      </w:r>
+      <w:proofErr w:type="gramStart"/>
+      <w:r>
+        <w:t>int[</w:t>
+      </w:r>
+      <w:proofErr w:type="gramEnd"/>
+      <w:r>
+        <w:t xml:space="preserve">] = null, sol: </w:t>
+      </w:r>
+      <w:proofErr w:type="gramStart"/>
+      <w:r>
+        <w:t>int[</w:t>
+      </w:r>
+      <w:proofErr w:type="gramEnd"/>
+      <w:r>
+        <w:t xml:space="preserve">] = null, </w:t>
+      </w:r>
+      <w:proofErr w:type="spellStart"/>
+      <w:r>
+        <w:t>isReset</w:t>
+      </w:r>
+      <w:proofErr w:type="spellEnd"/>
+      <w:r>
+        <w:t xml:space="preserve">: bool = false): </w:t>
+      </w:r>
+      <w:proofErr w:type="spellStart"/>
+      <w:r>
+        <w:t>GridModel</w:t>
+      </w:r>
+      <w:proofErr w:type="spellEnd"/>
+    </w:p>
+    <w:p>
+      <w:pPr>
+        <w:tabs>
+          <w:tab w:val="left" w:pos="924"/>
+        </w:tabs>
+      </w:pPr>
+      <w:r>
+        <w:t xml:space="preserve">+ </w:t>
+      </w:r>
+      <w:proofErr w:type="spellStart"/>
+      <w:proofErr w:type="gramStart"/>
+      <w:r>
+        <w:t>DuplicateExists</w:t>
+      </w:r>
+      <w:proofErr w:type="spellEnd"/>
+      <w:r>
+        <w:t>(</w:t>
+      </w:r>
+      <w:proofErr w:type="spellStart"/>
+      <w:proofErr w:type="gramEnd"/>
+      <w:r>
+        <w:t>num</w:t>
+      </w:r>
+      <w:proofErr w:type="spellEnd"/>
+      <w:r>
+        <w:t>: int, row: int, col: int): bool</w:t>
+      </w:r>
+    </w:p>
+    <w:p>
+      <w:pPr>
+        <w:tabs>
+          <w:tab w:val="left" w:pos="924"/>
+        </w:tabs>
+      </w:pPr>
+      <w:r>
+        <w:t xml:space="preserve">+ </w:t>
+      </w:r>
+      <w:proofErr w:type="spellStart"/>
+      <w:proofErr w:type="gramStart"/>
+      <w:r>
+        <w:t>IsGameFinished</w:t>
+      </w:r>
+      <w:proofErr w:type="spellEnd"/>
+      <w:r>
+        <w:t>(</w:t>
+      </w:r>
+      <w:proofErr w:type="gramEnd"/>
+      <w:r>
+        <w:t>): bool</w:t>
+      </w:r>
+    </w:p>
+    <w:p>
+      <w:pPr>
+        <w:tabs>
+          <w:tab w:val="left" w:pos="924"/>
+        </w:tabs>
+      </w:pPr>
+      <w:r>
+        <w:t xml:space="preserve">+ </w:t>
+      </w:r>
+      <w:proofErr w:type="spellStart"/>
+      <w:proofErr w:type="gramStart"/>
+      <w:r>
+        <w:t>TryPopLastAction</w:t>
+      </w:r>
+      <w:proofErr w:type="spellEnd"/>
+      <w:r>
+        <w:t>(</w:t>
+      </w:r>
+      <w:proofErr w:type="gramEnd"/>
+      <w:r>
+        <w:t xml:space="preserve">out action: </w:t>
+      </w:r>
+      <w:proofErr w:type="spellStart"/>
+      <w:r>
+        <w:t>UndoAction</w:t>
+      </w:r>
+      <w:proofErr w:type="spellEnd"/>
+      <w:r>
+        <w:t>): bool</w:t>
+      </w:r>
+    </w:p>
+    <w:p>
+      <w:pPr>
+        <w:tabs>
+          <w:tab w:val="left" w:pos="924"/>
+        </w:tabs>
+      </w:pPr>
+      <w:r>
+        <w:t xml:space="preserve">+ </w:t>
+      </w:r>
+      <w:proofErr w:type="spellStart"/>
+      <w:proofErr w:type="gramStart"/>
+      <w:r>
+        <w:t>PushLastAction</w:t>
+      </w:r>
+      <w:proofErr w:type="spellEnd"/>
+      <w:r>
+        <w:t>(</w:t>
+      </w:r>
+      <w:proofErr w:type="spellStart"/>
+      <w:proofErr w:type="gramEnd"/>
+      <w:r>
+        <w:t>num</w:t>
+      </w:r>
+      <w:proofErr w:type="spellEnd"/>
+      <w:r>
+        <w:t xml:space="preserve">: int, row: int, col: int, </w:t>
+      </w:r>
+      <w:proofErr w:type="spellStart"/>
+      <w:r>
+        <w:t>color</w:t>
+      </w:r>
+      <w:proofErr w:type="spellEnd"/>
+      <w:r>
+        <w:t>: string): void</w:t>
+      </w:r>
+    </w:p>
+    <w:p>
+      <w:pPr>
+        <w:tabs>
+          <w:tab w:val="left" w:pos="924"/>
+        </w:tabs>
+      </w:pPr>
+      <w:r>
+        <w:t xml:space="preserve">+ </w:t>
+      </w:r>
+      <w:proofErr w:type="spellStart"/>
+      <w:proofErr w:type="gramStart"/>
+      <w:r>
+        <w:t>CalculateDigitUsage</w:t>
+      </w:r>
+      <w:proofErr w:type="spellEnd"/>
+      <w:r>
+        <w:t>(</w:t>
+      </w:r>
+      <w:proofErr w:type="gramEnd"/>
+      <w:r>
+        <w:t>): void</w:t>
+      </w:r>
+    </w:p>
+    <w:p>
+      <w:pPr>
+        <w:tabs>
+          <w:tab w:val="left" w:pos="924"/>
+        </w:tabs>
+      </w:pPr>
+      <w:r>
+        <w:lastRenderedPageBreak/>
+        <w:t xml:space="preserve">+ </w:t>
+      </w:r>
+      <w:proofErr w:type="spellStart"/>
+      <w:proofErr w:type="gramStart"/>
+      <w:r>
+        <w:t>IsNumberFullyUsed</w:t>
+      </w:r>
+      <w:proofErr w:type="spellEnd"/>
+      <w:r>
+        <w:t>(</w:t>
+      </w:r>
+      <w:proofErr w:type="spellStart"/>
+      <w:proofErr w:type="gramEnd"/>
+      <w:r>
+        <w:t>num</w:t>
+      </w:r>
+      <w:proofErr w:type="spellEnd"/>
+      <w:r>
+        <w:t>: int): bool</w:t>
+      </w:r>
+    </w:p>
+    <w:p>
+      <w:pPr>
+        <w:tabs>
+          <w:tab w:val="left" w:pos="924"/>
+        </w:tabs>
+      </w:pPr>
+      <w:r>
+        <w:t xml:space="preserve">+ </w:t>
+      </w:r>
+      <w:proofErr w:type="spellStart"/>
+      <w:proofErr w:type="gramStart"/>
+      <w:r>
+        <w:t>ResetGrid</w:t>
+      </w:r>
+      <w:proofErr w:type="spellEnd"/>
+      <w:r>
+        <w:t>(</w:t>
+      </w:r>
+      <w:proofErr w:type="gramEnd"/>
+      <w:r>
+        <w:t xml:space="preserve">): </w:t>
+      </w:r>
+      <w:proofErr w:type="spellStart"/>
+      <w:r>
+        <w:t>GridModel</w:t>
+      </w:r>
+      <w:proofErr w:type="spellEnd"/>
+    </w:p>
+    <w:p>
+      <w:pPr>
+        <w:tabs>
+          <w:tab w:val="left" w:pos="924"/>
+        </w:tabs>
+        <w:rPr>
+          <w:b/>
+          <w:bCs/>
+        </w:rPr>
+      </w:pPr>
+      <w:proofErr w:type="spellStart"/>
+      <w:r>
+        <w:rPr>
+          <w:b/>
+          <w:bCs/>
+        </w:rPr>
+        <w:t>MenuButtonController</w:t>
+      </w:r>
+      <w:proofErr w:type="spellEnd"/>
+    </w:p>
+    <w:p>
+      <w:pPr>
+        <w:tabs>
+          <w:tab w:val="left" w:pos="924"/>
+        </w:tabs>
+      </w:pPr>
+      <w:r>
+        <w:t>- _</w:t>
+      </w:r>
+      <w:proofErr w:type="spellStart"/>
+      <w:r>
+        <w:t>gameManager</w:t>
+      </w:r>
+      <w:proofErr w:type="spellEnd"/>
+      <w:r>
+        <w:t xml:space="preserve">: </w:t>
+      </w:r>
+      <w:proofErr w:type="spellStart"/>
+      <w:r>
+        <w:t>GameManager</w:t>
+      </w:r>
+      <w:proofErr w:type="spellEnd"/>
+    </w:p>
+    <w:p>
+      <w:pPr>
+        <w:tabs>
+          <w:tab w:val="left" w:pos="924"/>
+        </w:tabs>
+      </w:pPr>
+      <w:r>
+        <w:t>- _</w:t>
+      </w:r>
+      <w:proofErr w:type="spellStart"/>
+      <w:r>
+        <w:t>pauseResumeLabel</w:t>
+      </w:r>
+      <w:proofErr w:type="spellEnd"/>
+      <w:r>
+        <w:t xml:space="preserve">: </w:t>
+      </w:r>
+      <w:proofErr w:type="spellStart"/>
+      <w:r>
+        <w:t>TMP_Text</w:t>
+      </w:r>
+      <w:proofErr w:type="spellEnd"/>
+    </w:p>
+    <w:p>
+      <w:pPr>
+        <w:tabs>
+          <w:tab w:val="left" w:pos="924"/>
+        </w:tabs>
+      </w:pPr>
+      <w:r>
+        <w:t>- _</w:t>
+      </w:r>
+      <w:proofErr w:type="spellStart"/>
+      <w:r>
+        <w:t>pauseResumeIcon</w:t>
+      </w:r>
+      <w:proofErr w:type="spellEnd"/>
+      <w:r>
+        <w:t xml:space="preserve">: </w:t>
+      </w:r>
+      <w:proofErr w:type="spellStart"/>
+      <w:r>
+        <w:t>FontIconSelector</w:t>
+      </w:r>
+      <w:proofErr w:type="spellEnd"/>
+    </w:p>
+    <w:p>
+      <w:pPr>
+        <w:tabs>
+          <w:tab w:val="left" w:pos="924"/>
+        </w:tabs>
+      </w:pPr>
+      <w:r>
+        <w:t xml:space="preserve">+ </w:t>
+      </w:r>
+      <w:proofErr w:type="gramStart"/>
+      <w:r>
+        <w:t>Start(</w:t>
+      </w:r>
+      <w:proofErr w:type="gramEnd"/>
+      <w:r>
+        <w:t>): void</w:t>
+      </w:r>
+    </w:p>
+    <w:p>
+      <w:pPr>
+        <w:tabs>
+          <w:tab w:val="left" w:pos="924"/>
+        </w:tabs>
+      </w:pPr>
+      <w:r>
+        <w:t xml:space="preserve">+ </w:t>
+      </w:r>
+      <w:proofErr w:type="gramStart"/>
+      <w:r>
+        <w:t>Update(</w:t>
+      </w:r>
+      <w:proofErr w:type="gramEnd"/>
+      <w:r>
+        <w:t>): void</w:t>
+      </w:r>
+    </w:p>
+    <w:p>
+      <w:pPr>
+        <w:tabs>
+          <w:tab w:val="left" w:pos="924"/>
+        </w:tabs>
+      </w:pPr>
+      <w:r>
+        <w:t xml:space="preserve">+ </w:t>
+      </w:r>
+      <w:proofErr w:type="spellStart"/>
+      <w:proofErr w:type="gramStart"/>
+      <w:r>
+        <w:t>OnUndoButtonPressed</w:t>
+      </w:r>
+      <w:proofErr w:type="spellEnd"/>
+      <w:r>
+        <w:t>(</w:t>
+      </w:r>
+      <w:proofErr w:type="gramEnd"/>
+      <w:r>
+        <w:t>): void</w:t>
+      </w:r>
+    </w:p>
+    <w:p>
+      <w:pPr>
+        <w:tabs>
+          <w:tab w:val="left" w:pos="924"/>
+        </w:tabs>
+      </w:pPr>
+      <w:r>
+        <w:t xml:space="preserve">+ </w:t>
+      </w:r>
+      <w:proofErr w:type="spellStart"/>
+      <w:proofErr w:type="gramStart"/>
+      <w:r>
+        <w:t>OnPauseButtonPressed</w:t>
+      </w:r>
+      <w:proofErr w:type="spellEnd"/>
+      <w:r>
+        <w:t>(</w:t>
+      </w:r>
+      <w:proofErr w:type="gramEnd"/>
+      <w:r>
+        <w:t>): void</w:t>
+      </w:r>
+    </w:p>
+    <w:p>
+      <w:pPr>
+        <w:tabs>
+          <w:tab w:val="left" w:pos="924"/>
+        </w:tabs>
+      </w:pPr>
+      <w:r>
+        <w:t xml:space="preserve">+ </w:t>
+      </w:r>
+      <w:proofErr w:type="spellStart"/>
+      <w:proofErr w:type="gramStart"/>
+      <w:r>
+        <w:t>OnRestartButtonPressed</w:t>
+      </w:r>
+      <w:proofErr w:type="spellEnd"/>
+      <w:r>
+        <w:t>(</w:t>
+      </w:r>
+      <w:proofErr w:type="gramEnd"/>
+      <w:r>
+        <w:t>): void</w:t>
+      </w:r>
+    </w:p>
+    <w:p>
+      <w:pPr>
+        <w:tabs>
+          <w:tab w:val="left" w:pos="924"/>
+        </w:tabs>
+        <w:rPr>
+          <w:b/>
+          <w:bCs/>
+        </w:rPr>
+      </w:pPr>
+      <w:proofErr w:type="spellStart"/>
+      <w:r>
+        <w:rPr>
+          <w:b/>
+          <w:bCs/>
+        </w:rPr>
+        <w:t>NumberController</w:t>
+      </w:r>
+      <w:proofErr w:type="spellEnd"/>
+    </w:p>
+    <w:p>
+      <w:pPr>
+        <w:tabs>
+          <w:tab w:val="left" w:pos="924"/>
+        </w:tabs>
+      </w:pPr>
+      <w:r>
+        <w:t>+ number: int</w:t>
+      </w:r>
+    </w:p>
+    <w:p>
+      <w:pPr>
+        <w:tabs>
+          <w:tab w:val="left" w:pos="924"/>
+        </w:tabs>
+      </w:pPr>
+      <w:r>
+        <w:t>- _</w:t>
+      </w:r>
+      <w:proofErr w:type="spellStart"/>
+      <w:r>
+        <w:t>gridController</w:t>
+      </w:r>
+      <w:proofErr w:type="spellEnd"/>
+      <w:r>
+        <w:t xml:space="preserve">: </w:t>
+      </w:r>
+      <w:proofErr w:type="spellStart"/>
+      <w:r>
+        <w:t>GridController</w:t>
+      </w:r>
+      <w:proofErr w:type="spellEnd"/>
+    </w:p>
+    <w:p>
+      <w:pPr>
+        <w:tabs>
+          <w:tab w:val="left" w:pos="924"/>
+        </w:tabs>
+      </w:pPr>
+      <w:r>
+        <w:t xml:space="preserve">+ </w:t>
+      </w:r>
+      <w:proofErr w:type="gramStart"/>
+      <w:r>
+        <w:t>Initialize(</w:t>
+      </w:r>
+      <w:proofErr w:type="gramEnd"/>
+      <w:r>
+        <w:t xml:space="preserve">grid: </w:t>
+      </w:r>
+      <w:proofErr w:type="spellStart"/>
+      <w:r>
+        <w:t>GridController</w:t>
+      </w:r>
+      <w:proofErr w:type="spellEnd"/>
+      <w:r>
+        <w:t>): void</w:t>
+      </w:r>
+    </w:p>
+    <w:p>
+      <w:pPr>
+        <w:tabs>
+          <w:tab w:val="left" w:pos="924"/>
+        </w:tabs>
+      </w:pPr>
+      <w:r>
+        <w:t xml:space="preserve">+ </w:t>
+      </w:r>
+      <w:proofErr w:type="spellStart"/>
+      <w:proofErr w:type="gramStart"/>
+      <w:r>
+        <w:t>OnNumberPressed</w:t>
+      </w:r>
+      <w:proofErr w:type="spellEnd"/>
+      <w:r>
+        <w:t>(</w:t>
+      </w:r>
+      <w:proofErr w:type="gramEnd"/>
+      <w:r>
+        <w:t>): void</w:t>
+      </w:r>
+    </w:p>
+    <w:p>
+      <w:pPr>
+        <w:tabs>
+          <w:tab w:val="left" w:pos="924"/>
+        </w:tabs>
+      </w:pPr>
+      <w:r>
+        <w:t xml:space="preserve">+ </w:t>
+      </w:r>
+      <w:proofErr w:type="spellStart"/>
+      <w:proofErr w:type="gramStart"/>
+      <w:r>
+        <w:t>SetNumberGameObjectVisibility</w:t>
+      </w:r>
+      <w:proofErr w:type="spellEnd"/>
+      <w:r>
+        <w:t>(</w:t>
+      </w:r>
+      <w:proofErr w:type="gramEnd"/>
+      <w:r>
+        <w:t>visibility: bool): void</w:t>
+      </w:r>
+    </w:p>
+    <w:p>
+      <w:pPr>
+        <w:tabs>
+          <w:tab w:val="left" w:pos="924"/>
+        </w:tabs>
+      </w:pPr>
+      <w:proofErr w:type="spellStart"/>
+      <w:r>
+        <w:rPr>
+          <w:b/>
+          <w:bCs/>
+        </w:rPr>
+        <w:t>NumberDatabase</w:t>
+      </w:r>
+      <w:proofErr w:type="spellEnd"/>
+    </w:p>
+    <w:p>
+      <w:pPr>
+        <w:tabs>
+          <w:tab w:val="left" w:pos="924"/>
+        </w:tabs>
+      </w:pPr>
+      <w:r>
+        <w:t xml:space="preserve">+ Instance: </w:t>
+      </w:r>
+      <w:proofErr w:type="spellStart"/>
+      <w:r>
+        <w:t>NumberDatabase</w:t>
+      </w:r>
+      <w:proofErr w:type="spellEnd"/>
+      <w:r>
+        <w:t xml:space="preserve"> {static, get; private set;}</w:t>
+      </w:r>
+    </w:p>
+    <w:p>
+      <w:pPr>
+        <w:tabs>
+          <w:tab w:val="left" w:pos="924"/>
+        </w:tabs>
+      </w:pPr>
+      <w:r>
+        <w:t>- _</w:t>
+      </w:r>
+      <w:proofErr w:type="spellStart"/>
+      <w:r>
+        <w:t>numberDict</w:t>
+      </w:r>
+      <w:proofErr w:type="spellEnd"/>
+      <w:r>
+        <w:t xml:space="preserve">: Dictionary&lt;int, </w:t>
+      </w:r>
+      <w:proofErr w:type="spellStart"/>
+      <w:r>
+        <w:t>GameObject</w:t>
+      </w:r>
+      <w:proofErr w:type="spellEnd"/>
+      <w:r>
+        <w:t>&gt;</w:t>
+      </w:r>
+    </w:p>
+    <w:p>
+      <w:pPr>
+        <w:tabs>
+          <w:tab w:val="left" w:pos="924"/>
+        </w:tabs>
+      </w:pPr>
+      <w:r>
+        <w:t>+ entries: List&lt;</w:t>
+      </w:r>
+      <w:proofErr w:type="spellStart"/>
+      <w:r>
+        <w:t>NumberEntry</w:t>
+      </w:r>
+      <w:proofErr w:type="spellEnd"/>
+      <w:r>
+        <w:t>&gt;</w:t>
+      </w:r>
+    </w:p>
+    <w:p>
+      <w:pPr>
+        <w:tabs>
+          <w:tab w:val="left" w:pos="924"/>
+        </w:tabs>
+      </w:pPr>
+      <w:r>
+        <w:t xml:space="preserve">- </w:t>
+      </w:r>
+      <w:proofErr w:type="gramStart"/>
+      <w:r>
+        <w:t>Awake(</w:t>
+      </w:r>
+      <w:proofErr w:type="gramEnd"/>
+      <w:r>
+        <w:t>): void</w:t>
+      </w:r>
+    </w:p>
+    <w:p>
+      <w:pPr>
+        <w:tabs>
+          <w:tab w:val="left" w:pos="924"/>
+        </w:tabs>
+      </w:pPr>
+      <w:r>
+        <w:t xml:space="preserve">- </w:t>
+      </w:r>
+      <w:proofErr w:type="spellStart"/>
+      <w:proofErr w:type="gramStart"/>
+      <w:r>
+        <w:t>BuildDictionary</w:t>
+      </w:r>
+      <w:proofErr w:type="spellEnd"/>
+      <w:r>
+        <w:t>(</w:t>
+      </w:r>
+      <w:proofErr w:type="gramEnd"/>
+      <w:r>
+        <w:t>): void</w:t>
+      </w:r>
+    </w:p>
+    <w:p>
+      <w:pPr>
+        <w:tabs>
+          <w:tab w:val="left" w:pos="924"/>
+        </w:tabs>
+      </w:pPr>
+      <w:r>
+        <w:t xml:space="preserve">+ </w:t>
+      </w:r>
+      <w:proofErr w:type="spellStart"/>
+      <w:proofErr w:type="gramStart"/>
+      <w:r>
+        <w:t>GetNumber</w:t>
+      </w:r>
+      <w:proofErr w:type="spellEnd"/>
+      <w:r>
+        <w:t>(</w:t>
+      </w:r>
+      <w:proofErr w:type="spellStart"/>
+      <w:proofErr w:type="gramEnd"/>
+      <w:r>
+        <w:t>num</w:t>
+      </w:r>
+      <w:proofErr w:type="spellEnd"/>
+      <w:r>
+        <w:t xml:space="preserve">: int): </w:t>
+      </w:r>
+      <w:proofErr w:type="spellStart"/>
+      <w:r>
+        <w:t>GameObject</w:t>
+      </w:r>
+      <w:proofErr w:type="spellEnd"/>
+    </w:p>
+    <w:p>
+      <w:pPr>
+        <w:tabs>
+          <w:tab w:val="left" w:pos="924"/>
+        </w:tabs>
+      </w:pPr>
+      <w:r>
+        <w:t xml:space="preserve">    class </w:t>
+      </w:r>
+      <w:proofErr w:type="spellStart"/>
+      <w:r>
+        <w:t>NumberEntry</w:t>
+      </w:r>
+      <w:proofErr w:type="spellEnd"/>
+    </w:p>
+    <w:p>
+      <w:pPr>
+        <w:tabs>
+          <w:tab w:val="left" w:pos="924"/>
+        </w:tabs>
+      </w:pPr>
+      <w:r>
+        <w:t xml:space="preserve">    + </w:t>
+      </w:r>
+      <w:proofErr w:type="spellStart"/>
+      <w:r>
+        <w:t>num</w:t>
+      </w:r>
+      <w:proofErr w:type="spellEnd"/>
+      <w:r>
+        <w:t>: int</w:t>
+      </w:r>
+    </w:p>
+    <w:p>
+      <w:pPr>
+        <w:tabs>
+          <w:tab w:val="left" w:pos="924"/>
+        </w:tabs>
+      </w:pPr>
+      <w:r>
+        <w:t xml:space="preserve">    + prefab: </w:t>
+      </w:r>
+      <w:proofErr w:type="spellStart"/>
+      <w:r>
+        <w:t>GameObject</w:t>
+      </w:r>
+      <w:proofErr w:type="spellEnd"/>
+    </w:p>
+    <w:p>
+      <w:pPr>
+        <w:tabs>
+          <w:tab w:val="left" w:pos="924"/>
+        </w:tabs>
+      </w:pPr>
+      <w:proofErr w:type="spellStart"/>
+      <w:r>
+        <w:rPr>
+          <w:b/>
+          <w:bCs/>
+        </w:rPr>
+        <w:t>PuzzleReader</w:t>
+      </w:r>
+      <w:proofErr w:type="spellEnd"/>
+    </w:p>
+    <w:p>
+      <w:pPr>
+        <w:tabs>
+          <w:tab w:val="left" w:pos="924"/>
+        </w:tabs>
+      </w:pPr>
+      <w:r>
+        <w:lastRenderedPageBreak/>
+        <w:t>- _puzzle: List&lt;</w:t>
+      </w:r>
+      <w:proofErr w:type="gramStart"/>
+      <w:r>
+        <w:t>int[</w:t>
+      </w:r>
+      <w:proofErr w:type="gramEnd"/>
+      <w:r>
+        <w:t>]&gt;</w:t>
+      </w:r>
+    </w:p>
+    <w:p>
+      <w:pPr>
+        <w:tabs>
+          <w:tab w:val="left" w:pos="924"/>
+        </w:tabs>
+      </w:pPr>
+      <w:r>
+        <w:t>- _solution: List&lt;</w:t>
+      </w:r>
+      <w:proofErr w:type="gramStart"/>
+      <w:r>
+        <w:t>int[</w:t>
+      </w:r>
+      <w:proofErr w:type="gramEnd"/>
+      <w:r>
+        <w:t>]&gt;</w:t>
+      </w:r>
+    </w:p>
+    <w:p>
+      <w:pPr>
+        <w:tabs>
+          <w:tab w:val="left" w:pos="924"/>
+        </w:tabs>
+      </w:pPr>
+      <w:r>
+        <w:t>+ Puzzle: List&lt;</w:t>
+      </w:r>
+      <w:proofErr w:type="gramStart"/>
+      <w:r>
+        <w:t>int[</w:t>
+      </w:r>
+      <w:proofErr w:type="gramEnd"/>
+      <w:r>
+        <w:t xml:space="preserve">]&gt; </w:t>
+      </w:r>
+      <w:proofErr w:type="gramStart"/>
+      <w:r>
+        <w:t>{ get</w:t>
+      </w:r>
+      <w:proofErr w:type="gramEnd"/>
+      <w:r>
+        <w:t>; set</w:t>
+      </w:r>
+      <w:proofErr w:type="gramStart"/>
+      <w:r>
+        <w:t>; }</w:t>
+      </w:r>
+      <w:proofErr w:type="gramEnd"/>
+    </w:p>
+    <w:p>
+      <w:pPr>
+        <w:tabs>
+          <w:tab w:val="left" w:pos="924"/>
+        </w:tabs>
+      </w:pPr>
+      <w:r>
+        <w:t>+ Solution: List&lt;</w:t>
+      </w:r>
+      <w:proofErr w:type="gramStart"/>
+      <w:r>
+        <w:t>int[</w:t>
+      </w:r>
+      <w:proofErr w:type="gramEnd"/>
+      <w:r>
+        <w:t xml:space="preserve">]&gt; </w:t>
+      </w:r>
+      <w:proofErr w:type="gramStart"/>
+      <w:r>
+        <w:t>{ get</w:t>
+      </w:r>
+      <w:proofErr w:type="gramEnd"/>
+      <w:r>
+        <w:t>; set</w:t>
+      </w:r>
+      <w:proofErr w:type="gramStart"/>
+      <w:r>
+        <w:t>; }</w:t>
+      </w:r>
+      <w:proofErr w:type="gramEnd"/>
+    </w:p>
+    <w:p>
+      <w:pPr>
+        <w:tabs>
+          <w:tab w:val="left" w:pos="924"/>
+        </w:tabs>
+      </w:pPr>
+      <w:r>
+        <w:t xml:space="preserve">+ </w:t>
+      </w:r>
+      <w:proofErr w:type="spellStart"/>
+      <w:proofErr w:type="gramStart"/>
+      <w:r>
+        <w:t>PuzzleReader</w:t>
+      </w:r>
+      <w:proofErr w:type="spellEnd"/>
+      <w:r>
+        <w:t>(</w:t>
+      </w:r>
+      <w:proofErr w:type="gramEnd"/>
+      <w:r>
+        <w:t>): constructor</w:t>
+      </w:r>
+    </w:p>
+    <w:p>
+      <w:pPr>
+        <w:tabs>
+          <w:tab w:val="left" w:pos="924"/>
+        </w:tabs>
+      </w:pPr>
+      <w:r>
+        <w:t xml:space="preserve">+ </w:t>
+      </w:r>
+      <w:proofErr w:type="spellStart"/>
+      <w:proofErr w:type="gramStart"/>
+      <w:r>
+        <w:t>ReadCSV</w:t>
+      </w:r>
+      <w:proofErr w:type="spellEnd"/>
+      <w:r>
+        <w:t>(</w:t>
+      </w:r>
+      <w:proofErr w:type="spellStart"/>
+      <w:proofErr w:type="gramEnd"/>
+      <w:r>
+        <w:t>filePath</w:t>
+      </w:r>
+      <w:proofErr w:type="spellEnd"/>
+      <w:r>
+        <w:t xml:space="preserve">: string, </w:t>
+      </w:r>
+      <w:proofErr w:type="spellStart"/>
+      <w:r>
+        <w:t>numPuz</w:t>
+      </w:r>
+      <w:proofErr w:type="spellEnd"/>
+      <w:r>
+        <w:t>: int = 100): void</w:t>
+      </w:r>
+    </w:p>
+    <w:p>
+      <w:pPr>
+        <w:tabs>
+          <w:tab w:val="left" w:pos="924"/>
+        </w:tabs>
+        <w:rPr>
+          <w:b/>
+          <w:bCs/>
+        </w:rPr>
+      </w:pPr>
+      <w:proofErr w:type="spellStart"/>
+      <w:r>
+        <w:rPr>
+          <w:b/>
+          <w:bCs/>
+        </w:rPr>
+        <w:t>SoundEffectDatabase</w:t>
+      </w:r>
+      <w:proofErr w:type="spellEnd"/>
+    </w:p>
+    <w:p>
+      <w:pPr>
+        <w:tabs>
+          <w:tab w:val="left" w:pos="924"/>
+        </w:tabs>
+      </w:pPr>
+      <w:r>
+        <w:t xml:space="preserve">+ Instance: </w:t>
+      </w:r>
+      <w:proofErr w:type="spellStart"/>
+      <w:r>
+        <w:t>SoundEffectDatabase</w:t>
+      </w:r>
+      <w:proofErr w:type="spellEnd"/>
+      <w:r>
+        <w:t xml:space="preserve"> {static, get; private set;}</w:t>
+      </w:r>
+    </w:p>
+    <w:p>
+      <w:pPr>
+        <w:tabs>
+          <w:tab w:val="left" w:pos="924"/>
+        </w:tabs>
+      </w:pPr>
+      <w:r>
+        <w:t xml:space="preserve">+ </w:t>
+      </w:r>
+      <w:proofErr w:type="spellStart"/>
+      <w:r>
+        <w:t>sfxSource</w:t>
+      </w:r>
+      <w:proofErr w:type="spellEnd"/>
+      <w:r>
+        <w:t xml:space="preserve">: </w:t>
+      </w:r>
+      <w:proofErr w:type="spellStart"/>
+      <w:r>
+        <w:t>AudioSource</w:t>
+      </w:r>
+      <w:proofErr w:type="spellEnd"/>
+    </w:p>
+    <w:p>
+      <w:pPr>
+        <w:tabs>
+          <w:tab w:val="left" w:pos="924"/>
+        </w:tabs>
+      </w:pPr>
+      <w:r>
+        <w:t>- _</w:t>
+      </w:r>
+      <w:proofErr w:type="spellStart"/>
+      <w:r>
+        <w:t>sfxDict</w:t>
+      </w:r>
+      <w:proofErr w:type="spellEnd"/>
+      <w:r>
+        <w:t xml:space="preserve">: Dictionary&lt;int, </w:t>
+      </w:r>
+      <w:proofErr w:type="spellStart"/>
+      <w:r>
+        <w:t>AudioClip</w:t>
+      </w:r>
+      <w:proofErr w:type="spellEnd"/>
+      <w:r>
+        <w:t>&gt;</w:t>
+      </w:r>
+    </w:p>
+    <w:p>
+      <w:pPr>
+        <w:tabs>
+          <w:tab w:val="left" w:pos="924"/>
+        </w:tabs>
+      </w:pPr>
+      <w:r>
+        <w:t>+ entries: List&lt;</w:t>
+      </w:r>
+      <w:proofErr w:type="spellStart"/>
+      <w:r>
+        <w:t>SoundEffect</w:t>
+      </w:r>
+      <w:proofErr w:type="spellEnd"/>
+      <w:r>
+        <w:t>&gt;</w:t>
+      </w:r>
+    </w:p>
+    <w:p>
+      <w:pPr>
+        <w:tabs>
+          <w:tab w:val="left" w:pos="924"/>
+        </w:tabs>
+      </w:pPr>
+      <w:r>
+        <w:t xml:space="preserve">- </w:t>
+      </w:r>
+      <w:proofErr w:type="gramStart"/>
+      <w:r>
+        <w:t>Awake(</w:t>
+      </w:r>
+      <w:proofErr w:type="gramEnd"/>
+      <w:r>
+        <w:t>): void</w:t>
+      </w:r>
+    </w:p>
+    <w:p>
+      <w:pPr>
+        <w:tabs>
+          <w:tab w:val="left" w:pos="924"/>
+        </w:tabs>
+      </w:pPr>
+      <w:r>
+        <w:t xml:space="preserve">- </w:t>
+      </w:r>
+      <w:proofErr w:type="spellStart"/>
+      <w:proofErr w:type="gramStart"/>
+      <w:r>
+        <w:t>BuildDictionary</w:t>
+      </w:r>
+      <w:proofErr w:type="spellEnd"/>
+      <w:r>
+        <w:t>(</w:t>
+      </w:r>
+      <w:proofErr w:type="gramEnd"/>
+      <w:r>
+        <w:t>): void</w:t>
+      </w:r>
+    </w:p>
+    <w:p>
+      <w:pPr>
+        <w:tabs>
+          <w:tab w:val="left" w:pos="924"/>
+        </w:tabs>
+      </w:pPr>
+      <w:r>
+        <w:t xml:space="preserve">+ </w:t>
+      </w:r>
+      <w:proofErr w:type="spellStart"/>
+      <w:proofErr w:type="gramStart"/>
+      <w:r>
+        <w:t>GetAudio</w:t>
+      </w:r>
+      <w:proofErr w:type="spellEnd"/>
+      <w:r>
+        <w:t>(</w:t>
+      </w:r>
+      <w:proofErr w:type="gramEnd"/>
+      <w:r>
+        <w:t xml:space="preserve">id: int): </w:t>
+      </w:r>
+      <w:proofErr w:type="spellStart"/>
+      <w:r>
+        <w:t>AudioClip</w:t>
+      </w:r>
+      <w:proofErr w:type="spellEnd"/>
+    </w:p>
+    <w:p>
+      <w:pPr>
+        <w:tabs>
+          <w:tab w:val="left" w:pos="924"/>
+        </w:tabs>
+      </w:pPr>
+      <w:r>
+        <w:t xml:space="preserve">+ </w:t>
+      </w:r>
+      <w:proofErr w:type="spellStart"/>
+      <w:proofErr w:type="gramStart"/>
+      <w:r>
+        <w:t>PlayAudio</w:t>
+      </w:r>
+      <w:proofErr w:type="spellEnd"/>
+      <w:r>
+        <w:t>(</w:t>
+      </w:r>
+      <w:proofErr w:type="gramEnd"/>
+      <w:r>
+        <w:t>id: int): void</w:t>
+      </w:r>
+    </w:p>
+    <w:p>
+      <w:pPr>
+        <w:tabs>
+          <w:tab w:val="left" w:pos="924"/>
+        </w:tabs>
+      </w:pPr>
+      <w:r>
+        <w:t xml:space="preserve">    class </w:t>
+      </w:r>
+      <w:proofErr w:type="spellStart"/>
+      <w:r>
+        <w:t>SoundEffect</w:t>
+      </w:r>
+      <w:proofErr w:type="spellEnd"/>
+    </w:p>
+    <w:p>
+      <w:pPr>
+        <w:tabs>
+          <w:tab w:val="left" w:pos="924"/>
+        </w:tabs>
+      </w:pPr>
+      <w:r>
+        <w:t xml:space="preserve">    + id: int</w:t>
+      </w:r>
+    </w:p>
+    <w:p>
+      <w:pPr>
+        <w:tabs>
+          <w:tab w:val="left" w:pos="924"/>
+        </w:tabs>
+      </w:pPr>
+      <w:r>
+        <w:t xml:space="preserve">    + name: string</w:t>
+      </w:r>
+    </w:p>
+    <w:p>
+      <w:pPr>
+        <w:tabs>
+          <w:tab w:val="left" w:pos="924"/>
+        </w:tabs>
+      </w:pPr>
+      <w:r>
+        <w:t xml:space="preserve">    + audio: </w:t>
+      </w:r>
+      <w:proofErr w:type="spellStart"/>
+      <w:r>
+        <w:t>AudioClip</w:t>
+      </w:r>
+      <w:proofErr w:type="spellEnd"/>
+    </w:p>
+    <w:p>
+      <w:pPr>
+        <w:tabs>
+          <w:tab w:val="left" w:pos="924"/>
+        </w:tabs>
+      </w:pPr>
+      <w:proofErr w:type="spellStart"/>
+      <w:r>
+        <w:rPr>
+          <w:b/>
+          <w:bCs/>
+        </w:rPr>
+        <w:t>TimerContainerController</w:t>
+      </w:r>
+      <w:proofErr w:type="spellEnd"/>
+    </w:p>
+    <w:p>
+      <w:pPr>
+        <w:tabs>
+          <w:tab w:val="left" w:pos="924"/>
+        </w:tabs>
+      </w:pPr>
+      <w:r>
+        <w:t>- _</w:t>
+      </w:r>
+      <w:proofErr w:type="spellStart"/>
+      <w:r>
+        <w:t>pos</w:t>
+      </w:r>
+      <w:proofErr w:type="spellEnd"/>
+      <w:r>
+        <w:t>: int</w:t>
+      </w:r>
+    </w:p>
+    <w:p>
+      <w:pPr>
+        <w:tabs>
+          <w:tab w:val="left" w:pos="924"/>
+        </w:tabs>
+      </w:pPr>
+      <w:r>
+        <w:t>- _</w:t>
+      </w:r>
+      <w:proofErr w:type="spellStart"/>
+      <w:r>
+        <w:t>timerContainer</w:t>
+      </w:r>
+      <w:proofErr w:type="spellEnd"/>
+      <w:r>
+        <w:t xml:space="preserve">: </w:t>
+      </w:r>
+      <w:proofErr w:type="spellStart"/>
+      <w:r>
+        <w:t>GameObject</w:t>
+      </w:r>
+      <w:proofErr w:type="spellEnd"/>
+    </w:p>
+    <w:p>
+      <w:pPr>
+        <w:tabs>
+          <w:tab w:val="left" w:pos="924"/>
+        </w:tabs>
+      </w:pPr>
+      <w:r>
+        <w:t xml:space="preserve">+ </w:t>
+      </w:r>
+      <w:proofErr w:type="spellStart"/>
+      <w:r>
+        <w:t>TimerContainer</w:t>
+      </w:r>
+      <w:proofErr w:type="spellEnd"/>
+      <w:r>
+        <w:t xml:space="preserve">: </w:t>
+      </w:r>
+      <w:proofErr w:type="spellStart"/>
+      <w:r>
+        <w:t>GameObject</w:t>
+      </w:r>
+      <w:proofErr w:type="spellEnd"/>
+      <w:r>
+        <w:t xml:space="preserve"> </w:t>
+      </w:r>
+      <w:proofErr w:type="gramStart"/>
+      <w:r>
+        <w:t>{ get</w:t>
+      </w:r>
+      <w:proofErr w:type="gramEnd"/>
+      <w:r>
+        <w:t>; set</w:t>
+      </w:r>
+      <w:proofErr w:type="gramStart"/>
+      <w:r>
+        <w:t>; }</w:t>
+      </w:r>
+      <w:proofErr w:type="gramEnd"/>
+    </w:p>
+    <w:p>
+      <w:pPr>
+        <w:tabs>
+          <w:tab w:val="left" w:pos="924"/>
+        </w:tabs>
+      </w:pPr>
+      <w:r>
+        <w:t xml:space="preserve">+ Position: int </w:t>
+      </w:r>
+      <w:proofErr w:type="gramStart"/>
+      <w:r>
+        <w:t>{ get; }</w:t>
+      </w:r>
+      <w:proofErr w:type="gramEnd"/>
+    </w:p>
+    <w:p>
+      <w:pPr>
+        <w:tabs>
+          <w:tab w:val="left" w:pos="924"/>
+        </w:tabs>
+      </w:pPr>
+      <w:r>
+        <w:t xml:space="preserve">+ </w:t>
+      </w:r>
+      <w:proofErr w:type="gramStart"/>
+      <w:r>
+        <w:t>Start(</w:t>
+      </w:r>
+      <w:proofErr w:type="gramEnd"/>
+      <w:r>
+        <w:t>): void</w:t>
+      </w:r>
+    </w:p>
+    <w:p>
+      <w:pPr>
+        <w:tabs>
+          <w:tab w:val="left" w:pos="924"/>
+        </w:tabs>
+      </w:pPr>
+      <w:r>
+        <w:t xml:space="preserve">+ </w:t>
+      </w:r>
+      <w:proofErr w:type="gramStart"/>
+      <w:r>
+        <w:t>Update(</w:t>
+      </w:r>
+      <w:proofErr w:type="gramEnd"/>
+      <w:r>
+        <w:t>): void</w:t>
+      </w:r>
+    </w:p>
+    <w:p>
+      <w:pPr>
+        <w:tabs>
+          <w:tab w:val="left" w:pos="924"/>
+        </w:tabs>
+      </w:pPr>
+      <w:r>
+        <w:t xml:space="preserve">+ </w:t>
+      </w:r>
+      <w:proofErr w:type="spellStart"/>
+      <w:proofErr w:type="gramStart"/>
+      <w:r>
+        <w:t>DisplayDigit</w:t>
+      </w:r>
+      <w:proofErr w:type="spellEnd"/>
+      <w:r>
+        <w:t>(</w:t>
+      </w:r>
+      <w:proofErr w:type="gramEnd"/>
+      <w:r>
+        <w:t>digits: int): void</w:t>
+      </w:r>
+    </w:p>
+    <w:p>
+      <w:pPr>
+        <w:tabs>
+          <w:tab w:val="left" w:pos="924"/>
+        </w:tabs>
+      </w:pPr>
+      <w:proofErr w:type="spellStart"/>
+      <w:r>
+        <w:rPr>
+          <w:b/>
+          <w:bCs/>
+        </w:rPr>
+        <w:t>TimerController</w:t>
+      </w:r>
+      <w:proofErr w:type="spellEnd"/>
+    </w:p>
+    <w:p>
+      <w:pPr>
+        <w:tabs>
+          <w:tab w:val="left" w:pos="924"/>
+        </w:tabs>
+      </w:pPr>
+      <w:r>
+        <w:lastRenderedPageBreak/>
+        <w:t>- _</w:t>
+      </w:r>
+      <w:proofErr w:type="spellStart"/>
+      <w:r>
+        <w:t>timerModel</w:t>
+      </w:r>
+      <w:proofErr w:type="spellEnd"/>
+      <w:r>
+        <w:t xml:space="preserve">: </w:t>
+      </w:r>
+      <w:proofErr w:type="spellStart"/>
+      <w:r>
+        <w:t>TimerModel</w:t>
+      </w:r>
+      <w:proofErr w:type="spellEnd"/>
+    </w:p>
+    <w:p>
+      <w:pPr>
+        <w:tabs>
+          <w:tab w:val="left" w:pos="924"/>
+        </w:tabs>
+      </w:pPr>
+      <w:r>
+        <w:t>- _</w:t>
+      </w:r>
+      <w:proofErr w:type="spellStart"/>
+      <w:r>
+        <w:t>timerList</w:t>
+      </w:r>
+      <w:proofErr w:type="spellEnd"/>
+      <w:r>
+        <w:t xml:space="preserve">: </w:t>
+      </w:r>
+      <w:proofErr w:type="spellStart"/>
+      <w:proofErr w:type="gramStart"/>
+      <w:r>
+        <w:t>TimerContainerController</w:t>
+      </w:r>
+      <w:proofErr w:type="spellEnd"/>
+      <w:r>
+        <w:t>[</w:t>
+      </w:r>
+      <w:proofErr w:type="gramEnd"/>
+      <w:r>
+        <w:t>]</w:t>
+      </w:r>
+    </w:p>
+    <w:p>
+      <w:pPr>
+        <w:tabs>
+          <w:tab w:val="left" w:pos="924"/>
+        </w:tabs>
+      </w:pPr>
+      <w:r>
+        <w:t xml:space="preserve">+ Model: </w:t>
+      </w:r>
+      <w:proofErr w:type="spellStart"/>
+      <w:r>
+        <w:t>TimerModel</w:t>
+      </w:r>
+      <w:proofErr w:type="spellEnd"/>
+      <w:r>
+        <w:t xml:space="preserve"> </w:t>
+      </w:r>
+      <w:proofErr w:type="gramStart"/>
+      <w:r>
+        <w:t>{ get; }</w:t>
+      </w:r>
+      <w:proofErr w:type="gramEnd"/>
+    </w:p>
+    <w:p>
+      <w:pPr>
+        <w:tabs>
+          <w:tab w:val="left" w:pos="924"/>
+        </w:tabs>
+      </w:pPr>
+      <w:r>
+        <w:t xml:space="preserve">+ </w:t>
+      </w:r>
+      <w:proofErr w:type="gramStart"/>
+      <w:r>
+        <w:t>Start(</w:t>
+      </w:r>
+      <w:proofErr w:type="gramEnd"/>
+      <w:r>
+        <w:t>): void</w:t>
+      </w:r>
+    </w:p>
+    <w:p>
+      <w:pPr>
+        <w:tabs>
+          <w:tab w:val="left" w:pos="924"/>
+        </w:tabs>
+      </w:pPr>
+      <w:r>
+        <w:t xml:space="preserve">+ </w:t>
+      </w:r>
+      <w:proofErr w:type="gramStart"/>
+      <w:r>
+        <w:t>Update(</w:t>
+      </w:r>
+      <w:proofErr w:type="gramEnd"/>
+      <w:r>
+        <w:t>): void</w:t>
+      </w:r>
+    </w:p>
+    <w:p>
+      <w:pPr>
+        <w:tabs>
+          <w:tab w:val="left" w:pos="924"/>
+        </w:tabs>
+      </w:pPr>
+      <w:r>
+        <w:t xml:space="preserve">+ </w:t>
+      </w:r>
+      <w:proofErr w:type="gramStart"/>
+      <w:r>
+        <w:t>Init(</w:t>
+      </w:r>
+      <w:proofErr w:type="gramEnd"/>
+      <w:r>
+        <w:t>): void</w:t>
+      </w:r>
+    </w:p>
+    <w:p>
+      <w:pPr>
+        <w:tabs>
+          <w:tab w:val="left" w:pos="924"/>
+        </w:tabs>
+      </w:pPr>
+      <w:r>
+        <w:t xml:space="preserve">+ </w:t>
+      </w:r>
+      <w:proofErr w:type="spellStart"/>
+      <w:proofErr w:type="gramStart"/>
+      <w:r>
+        <w:t>DisplayElapsedTime</w:t>
+      </w:r>
+      <w:proofErr w:type="spellEnd"/>
+      <w:r>
+        <w:t>(</w:t>
+      </w:r>
+      <w:proofErr w:type="gramEnd"/>
+      <w:r>
+        <w:t>): void</w:t>
+      </w:r>
+    </w:p>
+    <w:p>
+      <w:pPr>
+        <w:tabs>
+          <w:tab w:val="left" w:pos="924"/>
+        </w:tabs>
+      </w:pPr>
+      <w:r>
+        <w:t xml:space="preserve">+ </w:t>
+      </w:r>
+      <w:proofErr w:type="spellStart"/>
+      <w:proofErr w:type="gramStart"/>
+      <w:r>
+        <w:t>PauseGame</w:t>
+      </w:r>
+      <w:proofErr w:type="spellEnd"/>
+      <w:r>
+        <w:t>(</w:t>
+      </w:r>
+      <w:proofErr w:type="gramEnd"/>
+      <w:r>
+        <w:t>): void</w:t>
+      </w:r>
+    </w:p>
+    <w:p>
+      <w:pPr>
+        <w:tabs>
+          <w:tab w:val="left" w:pos="924"/>
+        </w:tabs>
+      </w:pPr>
+      <w:r>
+        <w:t xml:space="preserve">+ </w:t>
+      </w:r>
+      <w:proofErr w:type="spellStart"/>
+      <w:proofErr w:type="gramStart"/>
+      <w:r>
+        <w:t>ContinueGame</w:t>
+      </w:r>
+      <w:proofErr w:type="spellEnd"/>
+      <w:r>
+        <w:t>(</w:t>
+      </w:r>
+      <w:proofErr w:type="gramEnd"/>
+      <w:r>
+        <w:t>): void</w:t>
+      </w:r>
+    </w:p>
+    <w:p>
+      <w:pPr>
+        <w:tabs>
+          <w:tab w:val="left" w:pos="924"/>
+        </w:tabs>
+      </w:pPr>
+      <w:r>
+        <w:t xml:space="preserve">+ </w:t>
+      </w:r>
+      <w:proofErr w:type="spellStart"/>
+      <w:proofErr w:type="gramStart"/>
+      <w:r>
+        <w:t>IsPaused</w:t>
+      </w:r>
+      <w:proofErr w:type="spellEnd"/>
+      <w:r>
+        <w:t>(</w:t>
+      </w:r>
+      <w:proofErr w:type="gramEnd"/>
+      <w:r>
+        <w:t>): bool</w:t>
+      </w:r>
+    </w:p>
+    <w:p>
+      <w:pPr>
+        <w:tabs>
+          <w:tab w:val="left" w:pos="924"/>
+        </w:tabs>
+      </w:pPr>
+      <w:r>
+        <w:t xml:space="preserve">+ </w:t>
+      </w:r>
+      <w:proofErr w:type="spellStart"/>
+      <w:proofErr w:type="gramStart"/>
+      <w:r>
+        <w:t>RestartTimer</w:t>
+      </w:r>
+      <w:proofErr w:type="spellEnd"/>
+      <w:r>
+        <w:t>(</w:t>
+      </w:r>
+      <w:proofErr w:type="gramEnd"/>
+      <w:r>
+        <w:t>): void</w:t>
+      </w:r>
+    </w:p>
+    <w:p>
+      <w:pPr>
+        <w:tabs>
+          <w:tab w:val="left" w:pos="924"/>
+        </w:tabs>
+      </w:pPr>
+      <w:r>
+        <w:t xml:space="preserve">- </w:t>
+      </w:r>
+      <w:proofErr w:type="spellStart"/>
+      <w:proofErr w:type="gramStart"/>
+      <w:r>
+        <w:t>ConvertTimeStringToIntArray</w:t>
+      </w:r>
+      <w:proofErr w:type="spellEnd"/>
+      <w:r>
+        <w:t>(</w:t>
+      </w:r>
+      <w:proofErr w:type="gramEnd"/>
+      <w:r>
+        <w:t xml:space="preserve">time: string): </w:t>
+      </w:r>
+      <w:proofErr w:type="gramStart"/>
+      <w:r>
+        <w:t>int[</w:t>
+      </w:r>
+      <w:proofErr w:type="gramEnd"/>
+      <w:r>
+        <w:t>]</w:t>
+      </w:r>
+    </w:p>
+    <w:p>
+      <w:pPr>
+        <w:tabs>
+          <w:tab w:val="left" w:pos="924"/>
+        </w:tabs>
+      </w:pPr>
+      <w:r>
+        <w:t xml:space="preserve">- </w:t>
+      </w:r>
+      <w:proofErr w:type="spellStart"/>
+      <w:proofErr w:type="gramStart"/>
+      <w:r>
+        <w:t>BuildTimerNumberControllerList</w:t>
+      </w:r>
+      <w:proofErr w:type="spellEnd"/>
+      <w:r>
+        <w:t>(</w:t>
+      </w:r>
+      <w:proofErr w:type="gramEnd"/>
+      <w:r>
+        <w:t>): void</w:t>
+      </w:r>
+    </w:p>
+    <w:p>
+      <w:pPr>
+        <w:tabs>
+          <w:tab w:val="left" w:pos="924"/>
+        </w:tabs>
+        <w:rPr>
+          <w:b/>
+          <w:bCs/>
+        </w:rPr>
+      </w:pPr>
+      <w:proofErr w:type="spellStart"/>
+      <w:r>
+        <w:rPr>
+          <w:b/>
+          <w:bCs/>
+        </w:rPr>
+        <w:t>TimerModel</w:t>
+      </w:r>
+      <w:proofErr w:type="spellEnd"/>
+    </w:p>
+    <w:p>
+      <w:pPr>
+        <w:tabs>
+          <w:tab w:val="left" w:pos="924"/>
+        </w:tabs>
+      </w:pPr>
+      <w:r>
+        <w:t>- _timer: Stopwatch</w:t>
+      </w:r>
+    </w:p>
+    <w:p>
+      <w:pPr>
+        <w:tabs>
+          <w:tab w:val="left" w:pos="924"/>
+        </w:tabs>
+      </w:pPr>
+      <w:r>
+        <w:t>- _</w:t>
+      </w:r>
+      <w:proofErr w:type="spellStart"/>
+      <w:r>
+        <w:t>isPaused</w:t>
+      </w:r>
+      <w:proofErr w:type="spellEnd"/>
+      <w:r>
+        <w:t>: bool</w:t>
+      </w:r>
+    </w:p>
+    <w:p>
+      <w:pPr>
+        <w:tabs>
+          <w:tab w:val="left" w:pos="924"/>
+        </w:tabs>
+      </w:pPr>
+      <w:r>
+        <w:t xml:space="preserve">+ </w:t>
+      </w:r>
+      <w:proofErr w:type="spellStart"/>
+      <w:proofErr w:type="gramStart"/>
+      <w:r>
+        <w:t>TimerModel</w:t>
+      </w:r>
+      <w:proofErr w:type="spellEnd"/>
+      <w:r>
+        <w:t>(</w:t>
+      </w:r>
+      <w:proofErr w:type="gramEnd"/>
+      <w:r>
+        <w:t>)</w:t>
+      </w:r>
+    </w:p>
+    <w:p>
+      <w:pPr>
+        <w:tabs>
+          <w:tab w:val="left" w:pos="924"/>
+        </w:tabs>
+      </w:pPr>
+      <w:r>
+        <w:t xml:space="preserve">+ </w:t>
+      </w:r>
+      <w:proofErr w:type="spellStart"/>
+      <w:r>
+        <w:t>IsPaused</w:t>
+      </w:r>
+      <w:proofErr w:type="spellEnd"/>
+      <w:r>
+        <w:t xml:space="preserve">: bool </w:t>
+      </w:r>
+      <w:proofErr w:type="gramStart"/>
+      <w:r>
+        <w:t>{ get</w:t>
+      </w:r>
+      <w:proofErr w:type="gramEnd"/>
+      <w:r>
+        <w:t>; set</w:t>
+      </w:r>
+      <w:proofErr w:type="gramStart"/>
+      <w:r>
+        <w:t>; }</w:t>
+      </w:r>
+      <w:proofErr w:type="gramEnd"/>
+    </w:p>
+    <w:p>
+      <w:pPr>
+        <w:tabs>
+          <w:tab w:val="left" w:pos="924"/>
+        </w:tabs>
+      </w:pPr>
+      <w:r>
+        <w:t xml:space="preserve">+ </w:t>
+      </w:r>
+      <w:proofErr w:type="spellStart"/>
+      <w:proofErr w:type="gramStart"/>
+      <w:r>
+        <w:t>GetElapsedTime</w:t>
+      </w:r>
+      <w:proofErr w:type="spellEnd"/>
+      <w:r>
+        <w:t>(</w:t>
+      </w:r>
+      <w:proofErr w:type="gramEnd"/>
+      <w:r>
+        <w:t>): string</w:t>
+      </w:r>
+    </w:p>
+    <w:p>
+      <w:pPr>
+        <w:tabs>
+          <w:tab w:val="left" w:pos="924"/>
+        </w:tabs>
+      </w:pPr>
+      <w:r>
+        <w:t xml:space="preserve">+ </w:t>
+      </w:r>
+      <w:proofErr w:type="spellStart"/>
+      <w:proofErr w:type="gramStart"/>
+      <w:r>
+        <w:t>GetElapsedTimeFloat</w:t>
+      </w:r>
+      <w:proofErr w:type="spellEnd"/>
+      <w:r>
+        <w:t>(</w:t>
+      </w:r>
+      <w:proofErr w:type="gramEnd"/>
+      <w:r>
+        <w:t>): float</w:t>
+      </w:r>
+    </w:p>
+    <w:p>
+      <w:pPr>
+        <w:tabs>
+          <w:tab w:val="left" w:pos="924"/>
+        </w:tabs>
+      </w:pPr>
+      <w:r>
+        <w:t xml:space="preserve">+ </w:t>
+      </w:r>
+      <w:proofErr w:type="spellStart"/>
+      <w:proofErr w:type="gramStart"/>
+      <w:r>
+        <w:t>PauseTimer</w:t>
+      </w:r>
+      <w:proofErr w:type="spellEnd"/>
+      <w:r>
+        <w:t>(</w:t>
+      </w:r>
+      <w:proofErr w:type="gramEnd"/>
+      <w:r>
+        <w:t>): void</w:t>
+      </w:r>
+    </w:p>
+    <w:p>
+      <w:pPr>
+        <w:tabs>
+          <w:tab w:val="left" w:pos="924"/>
+        </w:tabs>
+      </w:pPr>
+      <w:r>
+        <w:t xml:space="preserve">+ </w:t>
+      </w:r>
+      <w:proofErr w:type="spellStart"/>
+      <w:proofErr w:type="gramStart"/>
+      <w:r>
+        <w:t>ContinueTimer</w:t>
+      </w:r>
+      <w:proofErr w:type="spellEnd"/>
+      <w:r>
+        <w:t>(</w:t>
+      </w:r>
+      <w:proofErr w:type="gramEnd"/>
+      <w:r>
+        <w:t>): void</w:t>
+      </w:r>
+    </w:p>
+    <w:p>
+      <w:pPr>
+        <w:tabs>
+          <w:tab w:val="left" w:pos="924"/>
+        </w:tabs>
+      </w:pPr>
+      <w:r>
+        <w:t xml:space="preserve">+ </w:t>
+      </w:r>
+      <w:proofErr w:type="spellStart"/>
+      <w:proofErr w:type="gramStart"/>
+      <w:r>
+        <w:t>RestartTimer</w:t>
+      </w:r>
+      <w:proofErr w:type="spellEnd"/>
+      <w:r>
+        <w:t>(</w:t>
+      </w:r>
+      <w:proofErr w:type="gramEnd"/>
+      <w:r>
+        <w:t>): void</w:t>
+      </w:r>
+    </w:p>
+    <w:p>
+      <w:pPr>
+        <w:tabs>
+          <w:tab w:val="left" w:pos="924"/>
+        </w:tabs>
+        <w:rPr>
+          <w:b/>
+          <w:bCs/>
+        </w:rPr>
+      </w:pPr>
+      <w:proofErr w:type="spellStart"/>
+      <w:r>
+        <w:rPr>
+          <w:b/>
+          <w:bCs/>
+        </w:rPr>
+        <w:t>TimerNumberDatabase</w:t>
+      </w:r>
+      <w:proofErr w:type="spellEnd"/>
+    </w:p>
+    <w:p>
+      <w:pPr>
+        <w:tabs>
+          <w:tab w:val="left" w:pos="924"/>
+        </w:tabs>
+      </w:pPr>
+      <w:r>
+        <w:t xml:space="preserve">+ Instance: </w:t>
+      </w:r>
+      <w:proofErr w:type="spellStart"/>
+      <w:r>
+        <w:t>TimerNumberDatabase</w:t>
+      </w:r>
+      <w:proofErr w:type="spellEnd"/>
+      <w:r>
+        <w:t xml:space="preserve"> {static}</w:t>
+      </w:r>
+    </w:p>
+    <w:p>
+      <w:pPr>
+        <w:tabs>
+          <w:tab w:val="left" w:pos="924"/>
+        </w:tabs>
+      </w:pPr>
+      <w:r>
+        <w:t>+ entries: List&lt;</w:t>
+      </w:r>
+      <w:proofErr w:type="spellStart"/>
+      <w:r>
+        <w:t>NumberEntry</w:t>
+      </w:r>
+      <w:proofErr w:type="spellEnd"/>
+      <w:r>
+        <w:t>&gt;</w:t>
+      </w:r>
+    </w:p>
+    <w:p>
+      <w:pPr>
+        <w:tabs>
+          <w:tab w:val="left" w:pos="924"/>
+        </w:tabs>
+      </w:pPr>
+      <w:r>
+        <w:t>- _</w:t>
+      </w:r>
+      <w:proofErr w:type="spellStart"/>
+      <w:r>
+        <w:t>numberDict</w:t>
+      </w:r>
+      <w:proofErr w:type="spellEnd"/>
+      <w:r>
+        <w:t xml:space="preserve">: Dictionary&lt;int, </w:t>
+      </w:r>
+      <w:proofErr w:type="spellStart"/>
+      <w:r>
+        <w:t>GameObject</w:t>
+      </w:r>
+      <w:proofErr w:type="spellEnd"/>
+      <w:r>
+        <w:t>&gt;</w:t>
+      </w:r>
+    </w:p>
+    <w:p>
+      <w:pPr>
+        <w:tabs>
+          <w:tab w:val="left" w:pos="924"/>
+        </w:tabs>
+      </w:pPr>
+      <w:r>
+        <w:t xml:space="preserve">- </w:t>
+      </w:r>
+      <w:proofErr w:type="gramStart"/>
+      <w:r>
+        <w:t>Awake(</w:t>
+      </w:r>
+      <w:proofErr w:type="gramEnd"/>
+      <w:r>
+        <w:t>): void</w:t>
+      </w:r>
+    </w:p>
+    <w:p>
+      <w:pPr>
+        <w:tabs>
+          <w:tab w:val="left" w:pos="924"/>
+        </w:tabs>
+      </w:pPr>
+      <w:r>
+        <w:lastRenderedPageBreak/>
+        <w:t xml:space="preserve">- </w:t>
+      </w:r>
+      <w:proofErr w:type="spellStart"/>
+      <w:proofErr w:type="gramStart"/>
+      <w:r>
+        <w:t>BuildDictionary</w:t>
+      </w:r>
+      <w:proofErr w:type="spellEnd"/>
+      <w:r>
+        <w:t>(</w:t>
+      </w:r>
+      <w:proofErr w:type="gramEnd"/>
+      <w:r>
+        <w:t>): void</w:t>
+      </w:r>
+    </w:p>
+    <w:p>
+      <w:pPr>
+        <w:tabs>
+          <w:tab w:val="left" w:pos="924"/>
+        </w:tabs>
+      </w:pPr>
+      <w:r>
+        <w:t xml:space="preserve">+ </w:t>
+      </w:r>
+      <w:proofErr w:type="spellStart"/>
+      <w:r>
+        <w:t>GetTimerNumber</w:t>
+      </w:r>
+      <w:proofErr w:type="spellEnd"/>
+      <w:r>
+        <w:t>(</w:t>
+      </w:r>
+      <w:proofErr w:type="spellStart"/>
+      <w:r>
+        <w:t>num:int</w:t>
+      </w:r>
+      <w:proofErr w:type="spellEnd"/>
+      <w:r>
+        <w:t xml:space="preserve">): </w:t>
+      </w:r>
+      <w:proofErr w:type="spellStart"/>
+      <w:r>
+        <w:t>GameObject</w:t>
+      </w:r>
+      <w:proofErr w:type="spellEnd"/>
+    </w:p>
+    <w:p>
+      <w:pPr>
+        <w:tabs>
+          <w:tab w:val="left" w:pos="924"/>
+        </w:tabs>
+      </w:pPr>
+      <w:r>
+        <w:t xml:space="preserve">  class </w:t>
+      </w:r>
+      <w:proofErr w:type="spellStart"/>
+      <w:r>
+        <w:t>NumberEntry</w:t>
+      </w:r>
+      <w:proofErr w:type="spellEnd"/>
+    </w:p>
+    <w:p>
+      <w:pPr>
+        <w:tabs>
+          <w:tab w:val="left" w:pos="924"/>
+        </w:tabs>
+      </w:pPr>
+      <w:r>
+        <w:t xml:space="preserve">  + </w:t>
+      </w:r>
+      <w:proofErr w:type="spellStart"/>
+      <w:r>
+        <w:t>num</w:t>
+      </w:r>
+      <w:proofErr w:type="spellEnd"/>
+      <w:r>
+        <w:t>: int</w:t>
+      </w:r>
+    </w:p>
+    <w:p>
+      <w:pPr>
+        <w:tabs>
+          <w:tab w:val="left" w:pos="924"/>
+        </w:tabs>
+      </w:pPr>
+      <w:r>
+        <w:t xml:space="preserve">  + prefab: </w:t>
+      </w:r>
+      <w:proofErr w:type="spellStart"/>
+      <w:r>
+        <w:t>GameObject</w:t>
+      </w:r>
+      <w:proofErr w:type="spellEnd"/>
+    </w:p>
+    <w:p>
+      <w:pPr>
+        <w:tabs>
+          <w:tab w:val="left" w:pos="924"/>
+        </w:tabs>
+      </w:pPr>
     </w:p>
     <w:sectPr>
       <w:pgSz w:w="11906" w:h="16838"/>
@@ -1144,7 +4975,6 @@
   <w:style w:type="character" w:default="1" w:styleId="DefaultParagraphFont">
     <w:name w:val="Default Paragraph Font"/>
     <w:uiPriority w:val="1"/>
-    <w:semiHidden/>
     <w:unhideWhenUsed/>
   </w:style>
   <w:style w:type="table" w:default="1" w:styleId="TableNormal">

</xml_diff>

<commit_message>
fix(game): Player cant undo when game pause now
</commit_message>
<xml_diff>
--- a/Report Resources/Developer Guide.docx
+++ b/Report Resources/Developer Guide.docx
@@ -4,7 +4,7 @@
   <w:body>
     <w:p>
       <w:r>
-        <w:t>Classes</w:t>
+        <w:t>Tests</w:t>
       </w:r>
     </w:p>
     <w:p>
@@ -21,6 +21,13 @@
           <w:bCs/>
         </w:rPr>
         <w:t>GridModel</w:t>
+      </w:r>
+      <w:r>
+        <w:rPr>
+          <w:b/>
+          <w:bCs/>
+        </w:rPr>
+        <w:t>Test</w:t>
       </w:r>
       <w:proofErr w:type="spellEnd"/>
     </w:p>
@@ -269,10 +276,18 @@
         <w:tabs>
           <w:tab w:val="left" w:pos="924"/>
         </w:tabs>
-      </w:pPr>
-      <w:proofErr w:type="spellStart"/>
-      <w:r>
-        <w:t>NumberDatabase</w:t>
+        <w:rPr>
+          <w:b/>
+          <w:bCs/>
+        </w:rPr>
+      </w:pPr>
+      <w:proofErr w:type="spellStart"/>
+      <w:r>
+        <w:rPr>
+          <w:b/>
+          <w:bCs/>
+        </w:rPr>
+        <w:t>GridControllerTest</w:t>
       </w:r>
       <w:proofErr w:type="spellEnd"/>
     </w:p>
@@ -286,22 +301,75 @@
         <w:tabs>
           <w:tab w:val="left" w:pos="924"/>
         </w:tabs>
-      </w:pPr>
-      <w:r>
-        <w:t>Used Singleton to handle and record all the number prefabs available</w:t>
-      </w:r>
-    </w:p>
-    <w:p>
-      <w:pPr>
-        <w:tabs>
-          <w:tab w:val="left" w:pos="924"/>
-        </w:tabs>
-      </w:pPr>
-      <w:proofErr w:type="spellStart"/>
-      <w:r>
-        <w:t>SoundEffectDatabase</w:t>
-      </w:r>
-      <w:proofErr w:type="spellEnd"/>
+        <w:rPr>
+          <w:b/>
+          <w:bCs/>
+        </w:rPr>
+      </w:pPr>
+      <w:proofErr w:type="spellStart"/>
+      <w:proofErr w:type="gramStart"/>
+      <w:r>
+        <w:t>CellControllersInit</w:t>
+      </w:r>
+      <w:proofErr w:type="spellEnd"/>
+      <w:r>
+        <w:t>(</w:t>
+      </w:r>
+      <w:proofErr w:type="gramEnd"/>
+      <w:r>
+        <w:t>)</w:t>
+      </w:r>
+    </w:p>
+    <w:p>
+      <w:pPr>
+        <w:pStyle w:val="ListParagraph"/>
+        <w:numPr>
+          <w:ilvl w:val="1"/>
+          <w:numId w:val="2"/>
+        </w:numPr>
+        <w:tabs>
+          <w:tab w:val="left" w:pos="924"/>
+        </w:tabs>
+        <w:rPr>
+          <w:b/>
+          <w:bCs/>
+        </w:rPr>
+      </w:pPr>
+      <w:r>
+        <w:t xml:space="preserve">Check the </w:t>
+      </w:r>
+      <w:proofErr w:type="gramStart"/>
+      <w:r>
+        <w:t>this._</w:t>
+      </w:r>
+      <w:proofErr w:type="spellStart"/>
+      <w:r>
+        <w:t>cellControllers</w:t>
+      </w:r>
+      <w:proofErr w:type="spellEnd"/>
+      <w:r>
+        <w:t>[</w:t>
+      </w:r>
+      <w:proofErr w:type="gramEnd"/>
+      <w:r>
+        <w:t>r, c</w:t>
+      </w:r>
+      <w:proofErr w:type="gramStart"/>
+      <w:r>
+        <w:t>].Model</w:t>
+      </w:r>
+      <w:proofErr w:type="gramEnd"/>
+      <w:r>
+        <w:t xml:space="preserve"> == _</w:t>
+      </w:r>
+      <w:proofErr w:type="spellStart"/>
+      <w:r>
+        <w:t>gridModel.Cells</w:t>
+      </w:r>
+      <w:proofErr w:type="spellEnd"/>
+      <w:r>
+        <w:t>[r, c]</w:t>
+      </w:r>
     </w:p>
     <w:p>
       <w:pPr>
@@ -313,9 +381,396 @@
         <w:tabs>
           <w:tab w:val="left" w:pos="924"/>
         </w:tabs>
-      </w:pPr>
-      <w:r>
-        <w:t>Used Singleton to handle all the sound effect available</w:t>
+        <w:rPr>
+          <w:b/>
+          <w:bCs/>
+        </w:rPr>
+      </w:pPr>
+      <w:proofErr w:type="spellStart"/>
+      <w:proofErr w:type="gramStart"/>
+      <w:r>
+        <w:t>NumberControllersInit</w:t>
+      </w:r>
+      <w:proofErr w:type="spellEnd"/>
+      <w:r>
+        <w:t>(</w:t>
+      </w:r>
+      <w:proofErr w:type="gramEnd"/>
+      <w:r>
+        <w:t>)</w:t>
+      </w:r>
+    </w:p>
+    <w:p>
+      <w:pPr>
+        <w:pStyle w:val="ListParagraph"/>
+        <w:numPr>
+          <w:ilvl w:val="1"/>
+          <w:numId w:val="2"/>
+        </w:numPr>
+        <w:tabs>
+          <w:tab w:val="left" w:pos="924"/>
+        </w:tabs>
+        <w:rPr>
+          <w:b/>
+          <w:bCs/>
+        </w:rPr>
+      </w:pPr>
+      <w:r>
+        <w:t xml:space="preserve">Check int 1 to 9 from the </w:t>
+      </w:r>
+      <w:proofErr w:type="gramStart"/>
+      <w:r>
+        <w:t>this._</w:t>
+      </w:r>
+      <w:proofErr w:type="spellStart"/>
+      <w:proofErr w:type="gramEnd"/>
+      <w:r>
+        <w:t>numberControllers.</w:t>
+      </w:r>
+      <w:r>
+        <w:t>number</w:t>
+      </w:r>
+      <w:proofErr w:type="spellEnd"/>
+    </w:p>
+    <w:p>
+      <w:pPr>
+        <w:pStyle w:val="ListParagraph"/>
+        <w:numPr>
+          <w:ilvl w:val="0"/>
+          <w:numId w:val="2"/>
+        </w:numPr>
+        <w:tabs>
+          <w:tab w:val="left" w:pos="924"/>
+        </w:tabs>
+        <w:rPr>
+          <w:b/>
+          <w:bCs/>
+        </w:rPr>
+      </w:pPr>
+      <w:proofErr w:type="spellStart"/>
+      <w:proofErr w:type="gramStart"/>
+      <w:r>
+        <w:t>BuildGrid</w:t>
+      </w:r>
+      <w:proofErr w:type="spellEnd"/>
+      <w:r>
+        <w:t>(</w:t>
+      </w:r>
+      <w:proofErr w:type="gramEnd"/>
+      <w:r>
+        <w:t>)</w:t>
+      </w:r>
+    </w:p>
+    <w:p>
+      <w:pPr>
+        <w:pStyle w:val="ListParagraph"/>
+        <w:numPr>
+          <w:ilvl w:val="0"/>
+          <w:numId w:val="2"/>
+        </w:numPr>
+        <w:tabs>
+          <w:tab w:val="left" w:pos="924"/>
+        </w:tabs>
+        <w:rPr>
+          <w:b/>
+          <w:bCs/>
+        </w:rPr>
+      </w:pPr>
+      <w:proofErr w:type="spellStart"/>
+      <w:proofErr w:type="gramStart"/>
+      <w:r>
+        <w:t>FillNumber</w:t>
+      </w:r>
+      <w:proofErr w:type="spellEnd"/>
+      <w:r>
+        <w:t>(</w:t>
+      </w:r>
+      <w:proofErr w:type="gramEnd"/>
+      <w:r>
+        <w:t>)</w:t>
+      </w:r>
+    </w:p>
+    <w:p>
+      <w:pPr>
+        <w:pStyle w:val="ListParagraph"/>
+        <w:numPr>
+          <w:ilvl w:val="1"/>
+          <w:numId w:val="2"/>
+        </w:numPr>
+        <w:tabs>
+          <w:tab w:val="left" w:pos="924"/>
+        </w:tabs>
+        <w:rPr>
+          <w:b/>
+          <w:bCs/>
+        </w:rPr>
+      </w:pPr>
+      <w:r>
+        <w:t>Fill number when timer is paused</w:t>
+      </w:r>
+    </w:p>
+    <w:p>
+      <w:pPr>
+        <w:pStyle w:val="ListParagraph"/>
+        <w:numPr>
+          <w:ilvl w:val="1"/>
+          <w:numId w:val="2"/>
+        </w:numPr>
+        <w:tabs>
+          <w:tab w:val="left" w:pos="924"/>
+        </w:tabs>
+        <w:rPr>
+          <w:b/>
+          <w:bCs/>
+        </w:rPr>
+      </w:pPr>
+      <w:r>
+        <w:t>Fill number when no cell is selected</w:t>
+      </w:r>
+    </w:p>
+    <w:p>
+      <w:pPr>
+        <w:pStyle w:val="ListParagraph"/>
+        <w:numPr>
+          <w:ilvl w:val="1"/>
+          <w:numId w:val="2"/>
+        </w:numPr>
+        <w:tabs>
+          <w:tab w:val="left" w:pos="924"/>
+        </w:tabs>
+        <w:rPr>
+          <w:b/>
+          <w:bCs/>
+        </w:rPr>
+      </w:pPr>
+      <w:r>
+        <w:t xml:space="preserve">Fill number of unchangeable </w:t>
+      </w:r>
+      <w:proofErr w:type="gramStart"/>
+      <w:r>
+        <w:t>cell</w:t>
+      </w:r>
+      <w:proofErr w:type="gramEnd"/>
+    </w:p>
+    <w:p>
+      <w:pPr>
+        <w:pStyle w:val="ListParagraph"/>
+        <w:numPr>
+          <w:ilvl w:val="1"/>
+          <w:numId w:val="2"/>
+        </w:numPr>
+        <w:tabs>
+          <w:tab w:val="left" w:pos="924"/>
+        </w:tabs>
+        <w:rPr>
+          <w:b/>
+          <w:bCs/>
+        </w:rPr>
+      </w:pPr>
+      <w:r>
+        <w:t>Fill random number</w:t>
+      </w:r>
+    </w:p>
+    <w:p>
+      <w:pPr>
+        <w:pStyle w:val="ListParagraph"/>
+        <w:numPr>
+          <w:ilvl w:val="1"/>
+          <w:numId w:val="2"/>
+        </w:numPr>
+        <w:tabs>
+          <w:tab w:val="left" w:pos="924"/>
+        </w:tabs>
+        <w:rPr>
+          <w:b/>
+          <w:bCs/>
+        </w:rPr>
+      </w:pPr>
+      <w:r>
+        <w:t>Fill the last digit of a specific number (like 9)</w:t>
+      </w:r>
+    </w:p>
+    <w:p>
+      <w:pPr>
+        <w:pStyle w:val="ListParagraph"/>
+        <w:numPr>
+          <w:ilvl w:val="0"/>
+          <w:numId w:val="2"/>
+        </w:numPr>
+        <w:tabs>
+          <w:tab w:val="left" w:pos="924"/>
+        </w:tabs>
+        <w:rPr>
+          <w:b/>
+          <w:bCs/>
+        </w:rPr>
+      </w:pPr>
+      <w:proofErr w:type="spellStart"/>
+      <w:proofErr w:type="gramStart"/>
+      <w:r>
+        <w:t>UndoLastAction</w:t>
+      </w:r>
+      <w:proofErr w:type="spellEnd"/>
+      <w:r>
+        <w:t>(</w:t>
+      </w:r>
+      <w:proofErr w:type="gramEnd"/>
+      <w:r>
+        <w:t>)</w:t>
+      </w:r>
+    </w:p>
+    <w:p>
+      <w:pPr>
+        <w:pStyle w:val="ListParagraph"/>
+        <w:numPr>
+          <w:ilvl w:val="1"/>
+          <w:numId w:val="2"/>
+        </w:numPr>
+        <w:tabs>
+          <w:tab w:val="left" w:pos="924"/>
+        </w:tabs>
+        <w:rPr>
+          <w:b/>
+          <w:bCs/>
+        </w:rPr>
+      </w:pPr>
+      <w:r>
+        <w:t>Simulate fill in number and undo them to check</w:t>
+      </w:r>
+    </w:p>
+    <w:p>
+      <w:pPr>
+        <w:pStyle w:val="ListParagraph"/>
+        <w:numPr>
+          <w:ilvl w:val="0"/>
+          <w:numId w:val="2"/>
+        </w:numPr>
+        <w:tabs>
+          <w:tab w:val="left" w:pos="924"/>
+        </w:tabs>
+        <w:rPr>
+          <w:b/>
+          <w:bCs/>
+        </w:rPr>
+      </w:pPr>
+      <w:proofErr w:type="spellStart"/>
+      <w:proofErr w:type="gramStart"/>
+      <w:r>
+        <w:t>ResetGrid</w:t>
+      </w:r>
+      <w:proofErr w:type="spellEnd"/>
+      <w:r>
+        <w:t>(</w:t>
+      </w:r>
+      <w:proofErr w:type="gramEnd"/>
+      <w:r>
+        <w:t>)</w:t>
+      </w:r>
+    </w:p>
+    <w:p>
+      <w:pPr>
+        <w:pStyle w:val="ListParagraph"/>
+        <w:numPr>
+          <w:ilvl w:val="1"/>
+          <w:numId w:val="2"/>
+        </w:numPr>
+        <w:tabs>
+          <w:tab w:val="left" w:pos="924"/>
+        </w:tabs>
+        <w:rPr>
+          <w:b/>
+          <w:bCs/>
+        </w:rPr>
+      </w:pPr>
+      <w:r>
+        <w:t xml:space="preserve">Check the </w:t>
+      </w:r>
+      <w:proofErr w:type="spellStart"/>
+      <w:r>
+        <w:t>gridModel.Cells</w:t>
+      </w:r>
+      <w:proofErr w:type="spellEnd"/>
+      <w:r>
+        <w:t xml:space="preserve"> still match all </w:t>
+      </w:r>
+      <w:proofErr w:type="gramStart"/>
+      <w:r>
+        <w:t>this._</w:t>
+      </w:r>
+      <w:proofErr w:type="spellStart"/>
+      <w:r>
+        <w:t>cellControllers</w:t>
+      </w:r>
+      <w:proofErr w:type="spellEnd"/>
+      <w:r>
+        <w:t>[</w:t>
+      </w:r>
+      <w:proofErr w:type="gramEnd"/>
+      <w:r>
+        <w:t>r, c</w:t>
+      </w:r>
+      <w:proofErr w:type="gramStart"/>
+      <w:r>
+        <w:t>].Model</w:t>
+      </w:r>
+      <w:proofErr w:type="gramEnd"/>
+    </w:p>
+    <w:p>
+      <w:pPr>
+        <w:pStyle w:val="ListParagraph"/>
+        <w:numPr>
+          <w:ilvl w:val="0"/>
+          <w:numId w:val="2"/>
+        </w:numPr>
+        <w:tabs>
+          <w:tab w:val="left" w:pos="924"/>
+        </w:tabs>
+        <w:rPr>
+          <w:b/>
+          <w:bCs/>
+        </w:rPr>
+      </w:pPr>
+      <w:proofErr w:type="spellStart"/>
+      <w:proofErr w:type="gramStart"/>
+      <w:r>
+        <w:t>UpdateNumberBarVisibility</w:t>
+      </w:r>
+      <w:proofErr w:type="spellEnd"/>
+      <w:r>
+        <w:t>(</w:t>
+      </w:r>
+      <w:proofErr w:type="gramEnd"/>
+      <w:r>
+        <w:t>)</w:t>
+      </w:r>
+    </w:p>
+    <w:p>
+      <w:pPr>
+        <w:pStyle w:val="ListParagraph"/>
+        <w:numPr>
+          <w:ilvl w:val="0"/>
+          <w:numId w:val="2"/>
+        </w:numPr>
+        <w:tabs>
+          <w:tab w:val="left" w:pos="924"/>
+        </w:tabs>
+        <w:rPr>
+          <w:b/>
+          <w:bCs/>
+        </w:rPr>
+      </w:pPr>
+      <w:proofErr w:type="spellStart"/>
+      <w:proofErr w:type="gramStart"/>
+      <w:r>
+        <w:t>UpdateNumberColor</w:t>
+      </w:r>
+      <w:proofErr w:type="spellEnd"/>
+      <w:r>
+        <w:t>(</w:t>
+      </w:r>
+      <w:proofErr w:type="gramEnd"/>
+      <w:r>
+        <w:t>)</w:t>
       </w:r>
     </w:p>
     <w:p>
@@ -1769,66 +2224,47 @@
         <w:tabs>
           <w:tab w:val="left" w:pos="924"/>
         </w:tabs>
-      </w:pPr>
-      <w:r>
-        <w:t xml:space="preserve">- _cells: </w:t>
-      </w:r>
-      <w:proofErr w:type="spellStart"/>
-      <w:proofErr w:type="gramStart"/>
-      <w:r>
-        <w:t>CellModel</w:t>
-      </w:r>
-      <w:proofErr w:type="spellEnd"/>
-      <w:r>
-        <w:t>[</w:t>
-      </w:r>
-      <w:proofErr w:type="gramEnd"/>
-      <w:r>
-        <w:t>,]</w:t>
-      </w:r>
-    </w:p>
-    <w:p>
-      <w:pPr>
-        <w:tabs>
-          <w:tab w:val="left" w:pos="924"/>
-        </w:tabs>
-      </w:pPr>
-      <w:r>
-        <w:t>- _</w:t>
-      </w:r>
-      <w:proofErr w:type="spellStart"/>
-      <w:r>
-        <w:t>puz</w:t>
-      </w:r>
-      <w:proofErr w:type="spellEnd"/>
-      <w:r>
-        <w:t xml:space="preserve">: </w:t>
-      </w:r>
-      <w:proofErr w:type="gramStart"/>
-      <w:r>
-        <w:t>int[</w:t>
-      </w:r>
-      <w:proofErr w:type="gramEnd"/>
-      <w:r>
-        <w:t>]</w:t>
-      </w:r>
-    </w:p>
-    <w:p>
-      <w:pPr>
-        <w:tabs>
-          <w:tab w:val="left" w:pos="924"/>
-        </w:tabs>
-      </w:pPr>
-      <w:r>
-        <w:t xml:space="preserve">- _sol: </w:t>
-      </w:r>
-      <w:proofErr w:type="gramStart"/>
-      <w:r>
-        <w:t>int[</w:t>
-      </w:r>
-      <w:proofErr w:type="gramEnd"/>
-      <w:r>
-        <w:t>]</w:t>
+        <w:rPr>
+          <w:lang w:val="fr-FR"/>
+        </w:rPr>
+      </w:pPr>
+      <w:r>
+        <w:rPr>
+          <w:lang w:val="fr-FR"/>
+        </w:rPr>
+        <w:t>- _cells: CellModel[,]</w:t>
+      </w:r>
+    </w:p>
+    <w:p>
+      <w:pPr>
+        <w:tabs>
+          <w:tab w:val="left" w:pos="924"/>
+        </w:tabs>
+        <w:rPr>
+          <w:lang w:val="fr-FR"/>
+        </w:rPr>
+      </w:pPr>
+      <w:r>
+        <w:rPr>
+          <w:lang w:val="fr-FR"/>
+        </w:rPr>
+        <w:t>- _puz: int[]</w:t>
+      </w:r>
+    </w:p>
+    <w:p>
+      <w:pPr>
+        <w:tabs>
+          <w:tab w:val="left" w:pos="924"/>
+        </w:tabs>
+        <w:rPr>
+          <w:lang w:val="fr-FR"/>
+        </w:rPr>
+      </w:pPr>
+      <w:r>
+        <w:rPr>
+          <w:lang w:val="fr-FR"/>
+        </w:rPr>
+        <w:t>- _sol: int[]</w:t>
       </w:r>
     </w:p>
     <w:p>
@@ -4975,6 +5411,7 @@
   <w:style w:type="character" w:default="1" w:styleId="DefaultParagraphFont">
     <w:name w:val="Default Paragraph Font"/>
     <w:uiPriority w:val="1"/>
+    <w:semiHidden/>
     <w:unhideWhenUsed/>
   </w:style>
   <w:style w:type="table" w:default="1" w:styleId="TableNormal">

</xml_diff>